<commit_message>
Se agregaron reportes y metodos para reconocer copias
</commit_message>
<xml_diff>
--- a/[OLC1]ManualTecnico_201701133.docx
+++ b/[OLC1]ManualTecnico_201701133.docx
@@ -9,8 +9,6 @@
           <w:lang w:val="es-GT"/>
         </w:rPr>
       </w:pPr>
-      <w:bookmarkStart w:id="0" w:name="_GoBack"/>
-      <w:bookmarkEnd w:id="0"/>
       <w:r>
         <w:rPr>
           <w:noProof/>
@@ -281,14 +279,12 @@
         </w:rPr>
         <w:t xml:space="preserve"> | </w:t>
       </w:r>
-      <w:proofErr w:type="spellStart"/>
       <w:r>
         <w:rPr>
           <w:lang w:val="es-GT"/>
         </w:rPr>
         <w:t>Logicos</w:t>
       </w:r>
-      <w:proofErr w:type="spellEnd"/>
       <w:r>
         <w:rPr>
           <w:lang w:val="es-GT"/>
@@ -319,14 +315,12 @@
         </w:rPr>
         <w:t xml:space="preserve"> | </w:t>
       </w:r>
-      <w:proofErr w:type="spellStart"/>
       <w:r>
         <w:rPr>
           <w:lang w:val="es-GT"/>
         </w:rPr>
         <w:t>Simbolos</w:t>
       </w:r>
-      <w:proofErr w:type="spellEnd"/>
       <w:r>
         <w:rPr>
           <w:lang w:val="es-GT"/>
@@ -343,16 +337,28 @@
         <w:rPr>
           <w:lang w:val="es-GT"/>
         </w:rPr>
+        <w:t xml:space="preserve"> </w:t>
+      </w:r>
+      <w:r>
+        <w:rPr>
+          <w:lang w:val="es-GT"/>
+        </w:rPr>
+        <w:t>|Resevadas</w:t>
+      </w:r>
+      <w:bookmarkStart w:id="0" w:name="_GoBack"/>
+      <w:bookmarkEnd w:id="0"/>
+      <w:r>
+        <w:rPr>
+          <w:lang w:val="es-GT"/>
+        </w:rPr>
         <w:t xml:space="preserve"> | </w:t>
       </w:r>
-      <w:proofErr w:type="spellStart"/>
-      <w:r>
-        <w:rPr>
-          <w:lang w:val="es-GT"/>
-        </w:rPr>
-        <w:t>CadHTML</w:t>
-      </w:r>
-      <w:proofErr w:type="spellEnd"/>
+      <w:r>
+        <w:rPr>
+          <w:lang w:val="es-GT"/>
+        </w:rPr>
+        <w:t>Comentario</w:t>
+      </w:r>
       <w:r>
         <w:rPr>
           <w:lang w:val="es-GT"/>
@@ -363,22 +369,8 @@
         <w:rPr>
           <w:lang w:val="es-GT"/>
         </w:rPr>
-        <w:t>Comentario</w:t>
-      </w:r>
-      <w:r>
-        <w:rPr>
-          <w:lang w:val="es-GT"/>
-        </w:rPr>
-        <w:t xml:space="preserve"> | </w:t>
-      </w:r>
-      <w:proofErr w:type="spellStart"/>
-      <w:r>
-        <w:rPr>
-          <w:lang w:val="es-GT"/>
-        </w:rPr>
         <w:t>ComentarioMul</w:t>
       </w:r>
-      <w:proofErr w:type="spellEnd"/>
     </w:p>
     <w:p>
       <w:pPr>
@@ -407,7 +399,6 @@
           <w:lang w:val="es-GT"/>
         </w:rPr>
       </w:pPr>
-      <w:proofErr w:type="spellStart"/>
       <w:r>
         <w:rPr>
           <w:b/>
@@ -416,7 +407,6 @@
         </w:rPr>
         <w:t>Cc</w:t>
       </w:r>
-      <w:proofErr w:type="spellEnd"/>
       <w:r>
         <w:rPr>
           <w:b/>
@@ -505,14 +495,12 @@
         </w:rPr>
         <w:t xml:space="preserve"> </w:t>
       </w:r>
-      <w:proofErr w:type="spellStart"/>
       <w:r>
         <w:rPr>
           <w:lang w:val="es-GT"/>
         </w:rPr>
         <w:t>Digitos</w:t>
       </w:r>
-      <w:proofErr w:type="spellEnd"/>
     </w:p>
     <w:p>
       <w:pPr>
@@ -544,14 +532,12 @@
         </w:rPr>
         <w:t xml:space="preserve"> </w:t>
       </w:r>
-      <w:proofErr w:type="spellStart"/>
       <w:r>
         <w:rPr>
           <w:lang w:val="es-GT"/>
         </w:rPr>
         <w:t>Simbolos</w:t>
       </w:r>
-      <w:proofErr w:type="spellEnd"/>
     </w:p>
     <w:p>
       <w:pPr>
@@ -883,7 +869,7 @@
                 <w:szCs w:val="24"/>
                 <w:lang w:val="es-GT" w:eastAsia="es-GT"/>
               </w:rPr>
-              <w:t>&lt;</w:t>
+              <w:t>/</w:t>
             </w:r>
             <w:r>
               <w:rPr>
@@ -901,7 +887,7 @@
                 <w:szCs w:val="24"/>
                 <w:lang w:val="es-GT" w:eastAsia="es-GT"/>
               </w:rPr>
-              <w:t>&gt;</w:t>
+              <w:t>/</w:t>
             </w:r>
           </w:p>
         </w:tc>
@@ -1216,27 +1202,7 @@
                 <w:szCs w:val="24"/>
                 <w:lang w:val="es-GT" w:eastAsia="es-GT"/>
               </w:rPr>
-              <w:t>“</w:t>
-            </w:r>
-            <w:proofErr w:type="spellStart"/>
-            <w:r>
-              <w:rPr>
-                <w:rFonts w:ascii="Times New Roman" w:eastAsia="Times New Roman" w:hAnsi="Times New Roman" w:cs="Times New Roman"/>
-                <w:sz w:val="24"/>
-                <w:szCs w:val="24"/>
-                <w:lang w:val="es-GT" w:eastAsia="es-GT"/>
-              </w:rPr>
-              <w:t>Cc</w:t>
-            </w:r>
-            <w:proofErr w:type="spellEnd"/>
-            <w:r>
-              <w:rPr>
-                <w:rFonts w:ascii="Times New Roman" w:eastAsia="Times New Roman" w:hAnsi="Times New Roman" w:cs="Times New Roman"/>
-                <w:sz w:val="24"/>
-                <w:szCs w:val="24"/>
-                <w:lang w:val="es-GT" w:eastAsia="es-GT"/>
-              </w:rPr>
-              <w:t>”</w:t>
+              <w:t>“Cc”</w:t>
             </w:r>
           </w:p>
         </w:tc>
@@ -1560,7 +1526,6 @@
                 <w:lang w:val="es-GT" w:eastAsia="es-GT"/>
               </w:rPr>
             </w:pPr>
-            <w:proofErr w:type="spellStart"/>
             <w:r>
               <w:rPr>
                 <w:rFonts w:ascii="Times New Roman" w:eastAsia="Times New Roman" w:hAnsi="Times New Roman" w:cs="Times New Roman"/>
@@ -1570,7 +1535,6 @@
               </w:rPr>
               <w:t>S_Logico</w:t>
             </w:r>
-            <w:proofErr w:type="spellEnd"/>
           </w:p>
         </w:tc>
         <w:tc>
@@ -1664,7 +1628,6 @@
                 <w:lang w:val="es-GT" w:eastAsia="es-GT"/>
               </w:rPr>
             </w:pPr>
-            <w:proofErr w:type="spellStart"/>
             <w:r>
               <w:rPr>
                 <w:rFonts w:ascii="Times New Roman" w:eastAsia="Times New Roman" w:hAnsi="Times New Roman" w:cs="Times New Roman"/>
@@ -1674,7 +1637,6 @@
               </w:rPr>
               <w:t>S_Relacionales</w:t>
             </w:r>
-            <w:proofErr w:type="spellEnd"/>
           </w:p>
         </w:tc>
         <w:tc>
@@ -1706,133 +1668,22 @@
                 <w:lang w:val="es-GT" w:eastAsia="es-GT"/>
               </w:rPr>
               <w:t>Relacionales</w:t>
-            </w:r>
-          </w:p>
-        </w:tc>
-      </w:tr>
-      <w:tr>
-        <w:trPr>
-          <w:tblCellSpacing w:w="15" w:type="dxa"/>
-          <w:jc w:val="center"/>
-        </w:trPr>
-        <w:tc>
-          <w:tcPr>
-            <w:tcW w:w="0" w:type="auto"/>
-            <w:tcBorders>
-              <w:top w:val="outset" w:sz="6" w:space="0" w:color="auto"/>
-              <w:left w:val="outset" w:sz="6" w:space="0" w:color="auto"/>
-              <w:bottom w:val="outset" w:sz="6" w:space="0" w:color="auto"/>
-              <w:right w:val="outset" w:sz="6" w:space="0" w:color="auto"/>
-            </w:tcBorders>
-            <w:vAlign w:val="center"/>
-          </w:tcPr>
-          <w:p>
-            <w:pPr>
-              <w:spacing w:after="0" w:line="240" w:lineRule="auto"/>
-              <w:rPr>
-                <w:rFonts w:ascii="Times New Roman" w:eastAsia="Times New Roman" w:hAnsi="Times New Roman" w:cs="Times New Roman"/>
-                <w:sz w:val="24"/>
-                <w:szCs w:val="24"/>
-                <w:lang w:val="es-GT" w:eastAsia="es-GT"/>
-              </w:rPr>
-            </w:pPr>
-            <w:r>
-              <w:rPr>
-                <w:rFonts w:ascii="Times New Roman" w:eastAsia="Times New Roman" w:hAnsi="Times New Roman" w:cs="Times New Roman"/>
-                <w:sz w:val="24"/>
-                <w:szCs w:val="24"/>
-                <w:lang w:val="es-GT" w:eastAsia="es-GT"/>
-              </w:rPr>
-              <w:t>25</w:t>
-            </w:r>
-          </w:p>
-        </w:tc>
-        <w:tc>
-          <w:tcPr>
-            <w:tcW w:w="0" w:type="auto"/>
-            <w:tcBorders>
-              <w:top w:val="outset" w:sz="6" w:space="0" w:color="auto"/>
-              <w:left w:val="outset" w:sz="6" w:space="0" w:color="auto"/>
-              <w:bottom w:val="outset" w:sz="6" w:space="0" w:color="auto"/>
-              <w:right w:val="outset" w:sz="6" w:space="0" w:color="auto"/>
-            </w:tcBorders>
-            <w:vAlign w:val="center"/>
-          </w:tcPr>
-          <w:p>
-            <w:pPr>
-              <w:spacing w:after="0" w:line="240" w:lineRule="auto"/>
-              <w:rPr>
-                <w:rFonts w:ascii="Times New Roman" w:eastAsia="Times New Roman" w:hAnsi="Times New Roman" w:cs="Times New Roman"/>
-                <w:sz w:val="24"/>
-                <w:szCs w:val="24"/>
-                <w:lang w:val="es-GT" w:eastAsia="es-GT"/>
-              </w:rPr>
-            </w:pPr>
-            <w:r>
-              <w:rPr>
-                <w:rFonts w:ascii="Times New Roman" w:eastAsia="Times New Roman" w:hAnsi="Times New Roman" w:cs="Times New Roman"/>
-                <w:sz w:val="24"/>
-                <w:szCs w:val="24"/>
-                <w:lang w:val="es-GT" w:eastAsia="es-GT"/>
-              </w:rPr>
-              <w:t>‘</w:t>
-            </w:r>
-            <w:proofErr w:type="spellStart"/>
-            <w:r>
-              <w:rPr>
-                <w:rFonts w:ascii="Times New Roman" w:eastAsia="Times New Roman" w:hAnsi="Times New Roman" w:cs="Times New Roman"/>
-                <w:sz w:val="24"/>
-                <w:szCs w:val="24"/>
-                <w:lang w:val="es-GT" w:eastAsia="es-GT"/>
-              </w:rPr>
-              <w:t>C_Html</w:t>
-            </w:r>
-            <w:proofErr w:type="spellEnd"/>
-            <w:r>
-              <w:rPr>
-                <w:rFonts w:ascii="Times New Roman" w:eastAsia="Times New Roman" w:hAnsi="Times New Roman" w:cs="Times New Roman"/>
-                <w:sz w:val="24"/>
-                <w:szCs w:val="24"/>
-                <w:lang w:val="es-GT" w:eastAsia="es-GT"/>
-              </w:rPr>
-              <w:t>’</w:t>
-            </w:r>
-          </w:p>
-        </w:tc>
-        <w:tc>
-          <w:tcPr>
-            <w:tcW w:w="0" w:type="auto"/>
-            <w:tcBorders>
-              <w:top w:val="outset" w:sz="6" w:space="0" w:color="auto"/>
-              <w:left w:val="outset" w:sz="6" w:space="0" w:color="auto"/>
-              <w:bottom w:val="outset" w:sz="6" w:space="0" w:color="auto"/>
-              <w:right w:val="outset" w:sz="6" w:space="0" w:color="auto"/>
-            </w:tcBorders>
-            <w:vAlign w:val="center"/>
-          </w:tcPr>
-          <w:p>
-            <w:pPr>
-              <w:spacing w:after="0" w:line="240" w:lineRule="auto"/>
-              <w:rPr>
-                <w:rFonts w:ascii="Times New Roman" w:eastAsia="Times New Roman" w:hAnsi="Times New Roman" w:cs="Times New Roman"/>
-                <w:sz w:val="24"/>
-                <w:szCs w:val="24"/>
-                <w:lang w:val="es-GT" w:eastAsia="es-GT"/>
-              </w:rPr>
-            </w:pPr>
-            <w:r>
-              <w:rPr>
-                <w:rFonts w:ascii="Times New Roman" w:eastAsia="Times New Roman" w:hAnsi="Times New Roman" w:cs="Times New Roman"/>
-                <w:sz w:val="24"/>
-                <w:szCs w:val="24"/>
-                <w:lang w:val="es-GT" w:eastAsia="es-GT"/>
-              </w:rPr>
-              <w:t>Cadena HTML</w:t>
             </w:r>
           </w:p>
         </w:tc>
       </w:tr>
     </w:tbl>
+    <w:p>
+      <w:pPr>
+        <w:rPr>
+          <w:b/>
+          <w:bCs/>
+          <w:sz w:val="24"/>
+          <w:szCs w:val="24"/>
+          <w:lang w:val="es-GT"/>
+        </w:rPr>
+      </w:pPr>
+    </w:p>
     <w:p>
       <w:pPr>
         <w:rPr>
@@ -3708,27 +3559,7 @@
                 <w:szCs w:val="24"/>
                 <w:lang w:val="es-GT" w:eastAsia="es-GT"/>
               </w:rPr>
-              <w:t>"</w:t>
-            </w:r>
-            <w:proofErr w:type="spellStart"/>
-            <w:r>
-              <w:rPr>
-                <w:rFonts w:ascii="Times New Roman" w:eastAsia="Times New Roman" w:hAnsi="Times New Roman" w:cs="Times New Roman"/>
-                <w:sz w:val="24"/>
-                <w:szCs w:val="24"/>
-                <w:lang w:val="es-GT" w:eastAsia="es-GT"/>
-              </w:rPr>
-              <w:t>ComillaDoble</w:t>
-            </w:r>
-            <w:proofErr w:type="spellEnd"/>
-            <w:r>
-              <w:rPr>
-                <w:rFonts w:ascii="Times New Roman" w:eastAsia="Times New Roman" w:hAnsi="Times New Roman" w:cs="Times New Roman"/>
-                <w:sz w:val="24"/>
-                <w:szCs w:val="24"/>
-                <w:lang w:val="es-GT" w:eastAsia="es-GT"/>
-              </w:rPr>
-              <w:t>"</w:t>
+              <w:t>"ComillaDoble"</w:t>
             </w:r>
           </w:p>
         </w:tc>
@@ -3833,27 +3664,7 @@
                 <w:szCs w:val="24"/>
                 <w:lang w:val="es-GT" w:eastAsia="es-GT"/>
               </w:rPr>
-              <w:t>"</w:t>
-            </w:r>
-            <w:proofErr w:type="spellStart"/>
-            <w:r>
-              <w:rPr>
-                <w:rFonts w:ascii="Times New Roman" w:eastAsia="Times New Roman" w:hAnsi="Times New Roman" w:cs="Times New Roman"/>
-                <w:sz w:val="24"/>
-                <w:szCs w:val="24"/>
-                <w:lang w:val="es-GT" w:eastAsia="es-GT"/>
-              </w:rPr>
-              <w:t>Cc</w:t>
-            </w:r>
-            <w:proofErr w:type="spellEnd"/>
-            <w:r>
-              <w:rPr>
-                <w:rFonts w:ascii="Times New Roman" w:eastAsia="Times New Roman" w:hAnsi="Times New Roman" w:cs="Times New Roman"/>
-                <w:sz w:val="24"/>
-                <w:szCs w:val="24"/>
-                <w:lang w:val="es-GT" w:eastAsia="es-GT"/>
-              </w:rPr>
-              <w:t>"</w:t>
+              <w:t>"Cc"</w:t>
             </w:r>
           </w:p>
         </w:tc>
@@ -3958,27 +3769,7 @@
                 <w:szCs w:val="24"/>
                 <w:lang w:val="es-GT" w:eastAsia="es-GT"/>
               </w:rPr>
-              <w:t>"</w:t>
-            </w:r>
-            <w:proofErr w:type="spellStart"/>
-            <w:r>
-              <w:rPr>
-                <w:rFonts w:ascii="Times New Roman" w:eastAsia="Times New Roman" w:hAnsi="Times New Roman" w:cs="Times New Roman"/>
-                <w:sz w:val="24"/>
-                <w:szCs w:val="24"/>
-                <w:lang w:val="es-GT" w:eastAsia="es-GT"/>
-              </w:rPr>
-              <w:t>ComillaDoble</w:t>
-            </w:r>
-            <w:proofErr w:type="spellEnd"/>
-            <w:r>
-              <w:rPr>
-                <w:rFonts w:ascii="Times New Roman" w:eastAsia="Times New Roman" w:hAnsi="Times New Roman" w:cs="Times New Roman"/>
-                <w:sz w:val="24"/>
-                <w:szCs w:val="24"/>
-                <w:lang w:val="es-GT" w:eastAsia="es-GT"/>
-              </w:rPr>
-              <w:t>"</w:t>
+              <w:t>"ComillaDoble"</w:t>
             </w:r>
           </w:p>
         </w:tc>
@@ -4083,27 +3874,7 @@
                 <w:szCs w:val="24"/>
                 <w:lang w:val="es-GT" w:eastAsia="es-GT"/>
               </w:rPr>
-              <w:t>"</w:t>
-            </w:r>
-            <w:proofErr w:type="spellStart"/>
-            <w:r>
-              <w:rPr>
-                <w:rFonts w:ascii="Times New Roman" w:eastAsia="Times New Roman" w:hAnsi="Times New Roman" w:cs="Times New Roman"/>
-                <w:sz w:val="24"/>
-                <w:szCs w:val="24"/>
-                <w:lang w:val="es-GT" w:eastAsia="es-GT"/>
-              </w:rPr>
-              <w:t>ComillaSimple</w:t>
-            </w:r>
-            <w:proofErr w:type="spellEnd"/>
-            <w:r>
-              <w:rPr>
-                <w:rFonts w:ascii="Times New Roman" w:eastAsia="Times New Roman" w:hAnsi="Times New Roman" w:cs="Times New Roman"/>
-                <w:sz w:val="24"/>
-                <w:szCs w:val="24"/>
-                <w:lang w:val="es-GT" w:eastAsia="es-GT"/>
-              </w:rPr>
-              <w:t>"</w:t>
+              <w:t>"ComillaSimple"</w:t>
             </w:r>
           </w:p>
         </w:tc>
@@ -4208,27 +3979,7 @@
                 <w:szCs w:val="24"/>
                 <w:lang w:val="es-GT" w:eastAsia="es-GT"/>
               </w:rPr>
-              <w:t>"</w:t>
-            </w:r>
-            <w:proofErr w:type="spellStart"/>
-            <w:r>
-              <w:rPr>
-                <w:rFonts w:ascii="Times New Roman" w:eastAsia="Times New Roman" w:hAnsi="Times New Roman" w:cs="Times New Roman"/>
-                <w:sz w:val="24"/>
-                <w:szCs w:val="24"/>
-                <w:lang w:val="es-GT" w:eastAsia="es-GT"/>
-              </w:rPr>
-              <w:t>Cc</w:t>
-            </w:r>
-            <w:proofErr w:type="spellEnd"/>
-            <w:r>
-              <w:rPr>
-                <w:rFonts w:ascii="Times New Roman" w:eastAsia="Times New Roman" w:hAnsi="Times New Roman" w:cs="Times New Roman"/>
-                <w:sz w:val="24"/>
-                <w:szCs w:val="24"/>
-                <w:lang w:val="es-GT" w:eastAsia="es-GT"/>
-              </w:rPr>
-              <w:t>"</w:t>
+              <w:t>"Cc"</w:t>
             </w:r>
           </w:p>
         </w:tc>
@@ -4333,27 +4084,7 @@
                 <w:szCs w:val="24"/>
                 <w:lang w:val="es-GT" w:eastAsia="es-GT"/>
               </w:rPr>
-              <w:t>"</w:t>
-            </w:r>
-            <w:proofErr w:type="spellStart"/>
-            <w:r>
-              <w:rPr>
-                <w:rFonts w:ascii="Times New Roman" w:eastAsia="Times New Roman" w:hAnsi="Times New Roman" w:cs="Times New Roman"/>
-                <w:sz w:val="24"/>
-                <w:szCs w:val="24"/>
-                <w:lang w:val="es-GT" w:eastAsia="es-GT"/>
-              </w:rPr>
-              <w:t>ComillaSimple</w:t>
-            </w:r>
-            <w:proofErr w:type="spellEnd"/>
-            <w:r>
-              <w:rPr>
-                <w:rFonts w:ascii="Times New Roman" w:eastAsia="Times New Roman" w:hAnsi="Times New Roman" w:cs="Times New Roman"/>
-                <w:sz w:val="24"/>
-                <w:szCs w:val="24"/>
-                <w:lang w:val="es-GT" w:eastAsia="es-GT"/>
-              </w:rPr>
-              <w:t>"</w:t>
+              <w:t>"ComillaSimple"</w:t>
             </w:r>
           </w:p>
         </w:tc>
@@ -4669,27 +4400,7 @@
                 <w:szCs w:val="24"/>
                 <w:lang w:val="es-GT" w:eastAsia="es-GT"/>
               </w:rPr>
-              <w:t>"</w:t>
-            </w:r>
-            <w:proofErr w:type="spellStart"/>
-            <w:r>
-              <w:rPr>
-                <w:rFonts w:ascii="Times New Roman" w:eastAsia="Times New Roman" w:hAnsi="Times New Roman" w:cs="Times New Roman"/>
-                <w:sz w:val="24"/>
-                <w:szCs w:val="24"/>
-                <w:lang w:val="es-GT" w:eastAsia="es-GT"/>
-              </w:rPr>
-              <w:t>Cc</w:t>
-            </w:r>
-            <w:proofErr w:type="spellEnd"/>
-            <w:r>
-              <w:rPr>
-                <w:rFonts w:ascii="Times New Roman" w:eastAsia="Times New Roman" w:hAnsi="Times New Roman" w:cs="Times New Roman"/>
-                <w:sz w:val="24"/>
-                <w:szCs w:val="24"/>
-                <w:lang w:val="es-GT" w:eastAsia="es-GT"/>
-              </w:rPr>
-              <w:t>"</w:t>
+              <w:t>"Cc"</w:t>
             </w:r>
           </w:p>
         </w:tc>
@@ -5261,304 +4972,644 @@
     <w:p>
       <w:pPr>
         <w:spacing w:line="240" w:lineRule="auto"/>
-      </w:pPr>
-      <w:r>
-        <w:t>&lt;</w:t>
-      </w:r>
-      <w:r>
-        <w:t>INICIO</w:t>
-      </w:r>
-      <w:proofErr w:type="gramStart"/>
-      <w:r>
-        <w:t xml:space="preserve">&gt;  </w:t>
-      </w:r>
-      <w:r>
-        <w:t>-</w:t>
-      </w:r>
-      <w:proofErr w:type="gramEnd"/>
-      <w:r>
-        <w:t xml:space="preserve">&gt; </w:t>
+        <w:rPr>
+          <w:b/>
+          <w:bCs/>
+          <w:lang w:val="en-US"/>
+        </w:rPr>
+      </w:pPr>
+      <w:r>
+        <w:rPr>
+          <w:b/>
+          <w:bCs/>
+          <w:lang w:val="en-US"/>
+        </w:rPr>
+        <w:t>START:</w:t>
+      </w:r>
+    </w:p>
+    <w:p>
+      <w:pPr>
+        <w:spacing w:line="240" w:lineRule="auto"/>
+        <w:rPr>
+          <w:lang w:val="en-US"/>
+        </w:rPr>
+      </w:pPr>
+      <w:r>
+        <w:rPr>
+          <w:lang w:val="en-US"/>
+        </w:rPr>
+        <w:t xml:space="preserve">    </w:t>
+      </w:r>
+      <w:r>
+        <w:rPr>
+          <w:lang w:val="en-US"/>
+        </w:rPr>
+        <w:t xml:space="preserve">INICIO EOF                                                          </w:t>
+      </w:r>
+    </w:p>
+    <w:p>
+      <w:pPr>
+        <w:spacing w:line="240" w:lineRule="auto"/>
+        <w:rPr>
+          <w:b/>
+          <w:bCs/>
+          <w:lang w:val="en-US"/>
+        </w:rPr>
+      </w:pPr>
+      <w:r>
+        <w:rPr>
+          <w:b/>
+          <w:bCs/>
+          <w:lang w:val="en-US"/>
+        </w:rPr>
+        <w:t xml:space="preserve">INICIO: </w:t>
+      </w:r>
+    </w:p>
+    <w:p>
+      <w:pPr>
+        <w:spacing w:line="240" w:lineRule="auto"/>
+      </w:pPr>
+      <w:r>
+        <w:rPr>
+          <w:lang w:val="en-US"/>
+        </w:rPr>
+        <w:t xml:space="preserve">    </w:t>
+      </w:r>
+      <w:r>
+        <w:t xml:space="preserve">tk_import tk_id tk_puntoycoma INICIO                                </w:t>
+      </w:r>
+    </w:p>
+    <w:p>
+      <w:pPr>
+        <w:spacing w:line="240" w:lineRule="auto"/>
+      </w:pPr>
+      <w:r>
+        <w:t xml:space="preserve">    | tk_class tk_id tk_llavei METODOS tk_llaved INICIO                </w:t>
+      </w:r>
+    </w:p>
+    <w:p>
+      <w:pPr>
+        <w:spacing w:line="240" w:lineRule="auto"/>
+      </w:pPr>
+      <w:r>
+        <w:t xml:space="preserve">    | %empty                  </w:t>
+      </w:r>
+    </w:p>
+    <w:p>
+      <w:pPr>
+        <w:spacing w:line="240" w:lineRule="auto"/>
+      </w:pPr>
+      <w:r>
+        <w:t xml:space="preserve">                                          </w:t>
+      </w:r>
+    </w:p>
+    <w:p>
+      <w:pPr>
+        <w:spacing w:line="240" w:lineRule="auto"/>
+        <w:rPr>
+          <w:b/>
+          <w:bCs/>
+        </w:rPr>
+      </w:pPr>
+      <w:r>
+        <w:rPr>
+          <w:b/>
+          <w:bCs/>
+        </w:rPr>
+        <w:t>METODOS:</w:t>
+      </w:r>
+    </w:p>
+    <w:p>
+      <w:pPr>
+        <w:spacing w:line="240" w:lineRule="auto"/>
+      </w:pPr>
+      <w:r>
+        <w:t xml:space="preserve">    tk_void tk_id tk_pabre PARAMETROFUNCION tk_pcierra tk_llavei SENTENCIA tk_llaved METODOS        </w:t>
+      </w:r>
+    </w:p>
+    <w:p>
+      <w:pPr>
+        <w:spacing w:line="240" w:lineRule="auto"/>
+      </w:pPr>
+      <w:r>
+        <w:t xml:space="preserve">    | TIPODATO tk_id tk_pabre PARAMETROFUNCION tk_pcierra tk_llavei SENTENCIA tk_llaved METODOS    </w:t>
+      </w:r>
+    </w:p>
+    <w:p>
+      <w:pPr>
+        <w:spacing w:line="240" w:lineRule="auto"/>
+      </w:pPr>
+      <w:r>
+        <w:t xml:space="preserve">    | %empty          </w:t>
+      </w:r>
+    </w:p>
+    <w:p>
+      <w:pPr>
+        <w:spacing w:line="240" w:lineRule="auto"/>
+      </w:pPr>
+      <w:r>
+        <w:t xml:space="preserve">                                                                              </w:t>
+      </w:r>
+    </w:p>
+    <w:p>
+      <w:pPr>
+        <w:spacing w:line="240" w:lineRule="auto"/>
+        <w:rPr>
+          <w:b/>
+          <w:bCs/>
+        </w:rPr>
+      </w:pPr>
+      <w:r>
+        <w:rPr>
+          <w:b/>
+          <w:bCs/>
+        </w:rPr>
+        <w:t>SENTENCIA:</w:t>
+      </w:r>
+    </w:p>
+    <w:p>
+      <w:pPr>
+        <w:spacing w:line="240" w:lineRule="auto"/>
+      </w:pPr>
+      <w:r>
+        <w:t xml:space="preserve">    CUERPO_SENTENCIA </w:t>
+      </w:r>
+    </w:p>
+    <w:p>
+      <w:pPr>
+        <w:spacing w:line="240" w:lineRule="auto"/>
+      </w:pPr>
+      <w:r>
+        <w:t xml:space="preserve">                                                   </w:t>
+      </w:r>
+    </w:p>
+    <w:p>
+      <w:pPr>
+        <w:spacing w:line="240" w:lineRule="auto"/>
+        <w:rPr>
+          <w:b/>
+          <w:bCs/>
+        </w:rPr>
+      </w:pPr>
+      <w:r>
+        <w:rPr>
+          <w:b/>
+          <w:bCs/>
+        </w:rPr>
+        <w:t>CUERPO_SENTENCIA:</w:t>
+      </w:r>
+    </w:p>
+    <w:p>
+      <w:pPr>
+        <w:spacing w:line="240" w:lineRule="auto"/>
+      </w:pPr>
+      <w:r>
+        <w:t xml:space="preserve">    TIPODATO tk_id LISTAID ASIGNACIONVALOR tk_puntoycoma CUERPO_SENTENCIA                                           </w:t>
+      </w:r>
+    </w:p>
+    <w:p>
+      <w:pPr>
+        <w:spacing w:line="240" w:lineRule="auto"/>
+      </w:pPr>
+      <w:r>
+        <w:t xml:space="preserve">    | tk_id ASIGOLLAMADA CUERPO_SENTENCIA                                                                           </w:t>
+      </w:r>
+    </w:p>
+    <w:p>
+      <w:pPr>
+        <w:spacing w:line="240" w:lineRule="auto"/>
+      </w:pPr>
+      <w:r>
+        <w:t xml:space="preserve">    | tk_if tk_pabre CONDICION tk_pcierra tk_llavei SENTENCIA tk_llaved ELSE CUERPO_SENTENCIA                       </w:t>
+      </w:r>
+    </w:p>
+    <w:p>
+      <w:pPr>
+        <w:spacing w:line="240" w:lineRule="auto"/>
+      </w:pPr>
+      <w:r>
+        <w:t xml:space="preserve">    | tk_switch tk_pabre CONDICION tk_pcierra tk_llavei CASE tk_llaved CUERPO_SENTENCIA                             </w:t>
+      </w:r>
+    </w:p>
+    <w:p>
+      <w:pPr>
+        <w:spacing w:line="240" w:lineRule="auto"/>
+      </w:pPr>
+      <w:r>
+        <w:t xml:space="preserve">    | tk_while tk_pabre CONDICION tk_pcierra tk_llavei SENTENCIA tk_llaved CUERPO_SENTENCIA                         </w:t>
+      </w:r>
+    </w:p>
+    <w:p>
+      <w:pPr>
+        <w:spacing w:line="240" w:lineRule="auto"/>
+      </w:pPr>
+      <w:r>
+        <w:t xml:space="preserve">    | tk_do tk_llavei SENTENCIA tk_llaved tk_while tk_pabre CONDICION tk_pcierra tk_puntoycoma CUERPO_SENTENCIA     </w:t>
+      </w:r>
+    </w:p>
+    <w:p>
+      <w:pPr>
+        <w:spacing w:line="240" w:lineRule="auto"/>
+      </w:pPr>
+      <w:r>
+        <w:t xml:space="preserve">    | tk_for tk_pabre PARAMETROFOR tk_pcierra tk_llavei SENTENCIA tk_llaved CUERPO_SENTENCIA                        </w:t>
+      </w:r>
+    </w:p>
+    <w:p>
+      <w:pPr>
+        <w:spacing w:line="240" w:lineRule="auto"/>
+      </w:pPr>
+      <w:r>
+        <w:t xml:space="preserve">    | tk_break tk_puntoycoma CUERPO_SENTENCIA                                                                       </w:t>
+      </w:r>
+    </w:p>
+    <w:p>
+      <w:pPr>
+        <w:spacing w:line="240" w:lineRule="auto"/>
+      </w:pPr>
+      <w:r>
+        <w:t xml:space="preserve">    | tk_continue tk_puntoycoma CUERPO_SENTENCIA                                                                   </w:t>
+      </w:r>
+    </w:p>
+    <w:p>
+      <w:pPr>
+        <w:spacing w:line="240" w:lineRule="auto"/>
+      </w:pPr>
+      <w:r>
+        <w:t xml:space="preserve">    | tk_return RETURNVALOR tk_puntoycoma CUERPO_SENTENCIA                                                          </w:t>
+      </w:r>
+    </w:p>
+    <w:p>
+      <w:pPr>
+        <w:spacing w:line="240" w:lineRule="auto"/>
+      </w:pPr>
+      <w:r>
+        <w:t xml:space="preserve">    | tk_system tk_punto tk_out tk_punto tk_print tk_pabre IMPRIMIR tk_pcierra tk_puntoycoma</w:t>
       </w:r>
       <w:r>
         <w:t xml:space="preserve"> </w:t>
       </w:r>
       <w:r>
-        <w:t>void &lt;MAIN_METODO&gt;</w:t>
-      </w:r>
-      <w:r>
-        <w:br/>
-      </w:r>
-      <w:r>
-        <w:tab/>
-        <w:t xml:space="preserve">       | &lt;FUNCIONES&gt;</w:t>
-      </w:r>
-    </w:p>
-    <w:p>
-      <w:pPr>
-        <w:spacing w:line="240" w:lineRule="auto"/>
-      </w:pPr>
-      <w:r>
-        <w:t>&lt;</w:t>
-      </w:r>
-      <w:r>
-        <w:t>MAIN_METODO</w:t>
-      </w:r>
-      <w:proofErr w:type="gramStart"/>
-      <w:r>
-        <w:t>&gt;  -</w:t>
-      </w:r>
-      <w:proofErr w:type="gramEnd"/>
-      <w:r>
-        <w:t>&gt;</w:t>
-      </w:r>
-      <w:r>
-        <w:t xml:space="preserve"> </w:t>
-      </w:r>
-      <w:proofErr w:type="spellStart"/>
-      <w:r>
-        <w:t>main</w:t>
-      </w:r>
-      <w:proofErr w:type="spellEnd"/>
-      <w:r>
-        <w:t xml:space="preserve"> () { &lt;SENTENCIAS&gt; }</w:t>
-      </w:r>
-      <w:r>
-        <w:br/>
-        <w:t xml:space="preserve"> </w:t>
-      </w:r>
-      <w:r>
-        <w:tab/>
-      </w:r>
-      <w:r>
-        <w:tab/>
-        <w:t xml:space="preserve">          </w:t>
-      </w:r>
-      <w:r>
-        <w:t xml:space="preserve">|  </w:t>
-      </w:r>
-      <w:r>
-        <w:t>id ( &lt;PARAMETROS&gt; ) { &lt;SENTENCIAS_M&gt; }</w:t>
-      </w:r>
-    </w:p>
-    <w:p>
-      <w:pPr>
-        <w:spacing w:line="240" w:lineRule="auto"/>
-      </w:pPr>
-      <w:r>
-        <w:t>&lt;PARAMETROS&gt; -&gt; &lt;DECLARACION&gt;</w:t>
-      </w:r>
-      <w:r>
-        <w:br/>
-      </w:r>
-      <w:r>
-        <w:tab/>
-      </w:r>
-      <w:r>
-        <w:tab/>
-        <w:t xml:space="preserve">      | </w:t>
-      </w:r>
-      <w:proofErr w:type="spellStart"/>
-      <w:r>
-        <w:t>epsilon</w:t>
-      </w:r>
-      <w:proofErr w:type="spellEnd"/>
-    </w:p>
-    <w:p>
-      <w:pPr>
-        <w:spacing w:line="240" w:lineRule="auto"/>
-      </w:pPr>
-      <w:r>
-        <w:t>&lt;</w:t>
-      </w:r>
-      <w:r>
-        <w:t>SENTENCIAS</w:t>
-      </w:r>
-      <w:r>
-        <w:t xml:space="preserve">&gt; -&gt; </w:t>
-      </w:r>
-      <w:r>
-        <w:t>if</w:t>
-      </w:r>
-      <w:r>
-        <w:t xml:space="preserve"> </w:t>
-      </w:r>
-      <w:r>
-        <w:t>( &lt;CONDICION&gt; ){ &lt;SENTENCIAS&gt; } &lt;ELSE&gt;</w:t>
-      </w:r>
-      <w:r>
-        <w:t>&lt;SENTENCIAS&gt;</w:t>
-      </w:r>
-      <w:r>
-        <w:br/>
-        <w:t xml:space="preserve">              </w:t>
-      </w:r>
-      <w:r>
-        <w:tab/>
-      </w:r>
-      <w:r>
-        <w:tab/>
-        <w:t xml:space="preserve">   </w:t>
-      </w:r>
-      <w:r>
-        <w:t xml:space="preserve">| </w:t>
-      </w:r>
-      <w:proofErr w:type="spellStart"/>
-      <w:r>
-        <w:t>switch</w:t>
-      </w:r>
-      <w:proofErr w:type="spellEnd"/>
-      <w:r>
-        <w:t xml:space="preserve"> </w:t>
-      </w:r>
-      <w:r>
-        <w:t xml:space="preserve">( </w:t>
-      </w:r>
-      <w:proofErr w:type="spellStart"/>
-      <w:r>
-        <w:t>Digito</w:t>
-      </w:r>
-      <w:r>
-        <w:t>_Id</w:t>
-      </w:r>
-      <w:proofErr w:type="spellEnd"/>
-      <w:r>
-        <w:t xml:space="preserve"> ) { &lt;CASOS&gt; }</w:t>
-      </w:r>
-      <w:r>
-        <w:t>&lt;SENTENCIAS&gt;</w:t>
-      </w:r>
-      <w:r>
-        <w:br/>
-        <w:t xml:space="preserve">              </w:t>
-      </w:r>
-      <w:r>
-        <w:tab/>
-      </w:r>
-      <w:r>
-        <w:tab/>
-        <w:t xml:space="preserve">   </w:t>
-      </w:r>
-      <w:r>
-        <w:t xml:space="preserve">| </w:t>
-      </w:r>
-      <w:proofErr w:type="spellStart"/>
-      <w:r>
-        <w:rPr>
-          <w:rStyle w:val="st"/>
-        </w:rPr>
-        <w:t>for</w:t>
-      </w:r>
-      <w:proofErr w:type="spellEnd"/>
-      <w:r>
-        <w:t xml:space="preserve"> </w:t>
-      </w:r>
-      <w:r>
-        <w:t>( &lt;DECLARACION&gt; ; &lt;CONDICION&gt; ; &lt;ITERADOR&gt; ){ &lt;SENTENCIAS_CICLO&gt; }</w:t>
-      </w:r>
-      <w:r>
-        <w:t>&lt;SENTENCIAS&gt;</w:t>
-      </w:r>
-      <w:r>
-        <w:br/>
-        <w:t xml:space="preserve">              </w:t>
-      </w:r>
-      <w:r>
-        <w:tab/>
-      </w:r>
-      <w:r>
-        <w:tab/>
-        <w:t xml:space="preserve">   </w:t>
-      </w:r>
-      <w:r>
-        <w:t xml:space="preserve">| </w:t>
-      </w:r>
-      <w:r>
-        <w:t>while ( &lt;CONDICION&gt; ){ &lt;SENTENCIAS_CICLO&gt; }</w:t>
-      </w:r>
-      <w:r>
-        <w:t>&lt;SENTENCIAS&gt;</w:t>
-      </w:r>
-      <w:r>
-        <w:br/>
-        <w:t xml:space="preserve">              </w:t>
-      </w:r>
-      <w:r>
-        <w:tab/>
-      </w:r>
-      <w:r>
-        <w:tab/>
-        <w:t xml:space="preserve">   </w:t>
-      </w:r>
-      <w:r>
-        <w:t xml:space="preserve">| </w:t>
-      </w:r>
-      <w:r>
-        <w:t>do { &lt;SENTENCIAS_CICLO&gt; }</w:t>
-      </w:r>
-      <w:r>
-        <w:t xml:space="preserve"> while ( &lt;CONDICION&gt; );</w:t>
-      </w:r>
-      <w:r>
-        <w:t xml:space="preserve"> &lt;SENTENCIAS&gt;</w:t>
-      </w:r>
-      <w:r>
-        <w:br/>
-      </w:r>
-      <w:r>
-        <w:tab/>
-      </w:r>
-      <w:r>
-        <w:tab/>
-        <w:t xml:space="preserve">   </w:t>
-      </w:r>
-      <w:r>
-        <w:t xml:space="preserve">| </w:t>
-      </w:r>
-      <w:proofErr w:type="spellStart"/>
-      <w:r>
-        <w:t>Console.WriteLine</w:t>
-      </w:r>
-      <w:proofErr w:type="spellEnd"/>
-      <w:r>
-        <w:t>( &lt;CADENA_IMPRIMIR&gt; );</w:t>
-      </w:r>
-      <w:r>
-        <w:t xml:space="preserve"> &lt;SENTENCIAS&gt;</w:t>
-      </w:r>
-      <w:r>
-        <w:br/>
-      </w:r>
-      <w:r>
-        <w:tab/>
-      </w:r>
-      <w:r>
-        <w:tab/>
-        <w:t xml:space="preserve">   </w:t>
-      </w:r>
-      <w:r>
-        <w:t xml:space="preserve">| </w:t>
-      </w:r>
-      <w:r>
-        <w:t>&lt;DECLARACION&gt;</w:t>
-      </w:r>
-      <w:r>
-        <w:t>&lt;SENTENCIAS&gt;</w:t>
-      </w:r>
-      <w:r>
-        <w:br/>
-      </w:r>
-      <w:r>
-        <w:tab/>
-      </w:r>
-      <w:r>
-        <w:tab/>
-        <w:t xml:space="preserve">   | </w:t>
-      </w:r>
-      <w:proofErr w:type="spellStart"/>
-      <w:r>
-        <w:t>epsilon</w:t>
-      </w:r>
-      <w:proofErr w:type="spellEnd"/>
+        <w:t xml:space="preserve">CUERPO_SENTENCIA       </w:t>
+      </w:r>
+    </w:p>
+    <w:p>
+      <w:pPr>
+        <w:spacing w:line="240" w:lineRule="auto"/>
+      </w:pPr>
+      <w:r>
+        <w:t xml:space="preserve">    | %empty                                                                                                        </w:t>
+      </w:r>
+    </w:p>
+    <w:p>
+      <w:pPr>
+        <w:spacing w:line="240" w:lineRule="auto"/>
+      </w:pPr>
+    </w:p>
+    <w:p>
+      <w:pPr>
+        <w:spacing w:line="240" w:lineRule="auto"/>
+        <w:rPr>
+          <w:b/>
+          <w:bCs/>
+        </w:rPr>
+      </w:pPr>
+      <w:r>
+        <w:rPr>
+          <w:b/>
+          <w:bCs/>
+        </w:rPr>
+        <w:t>ASIGOLLAMADA:</w:t>
+      </w:r>
+    </w:p>
+    <w:p>
+      <w:pPr>
+        <w:spacing w:line="240" w:lineRule="auto"/>
+      </w:pPr>
+      <w:r>
+        <w:t xml:space="preserve">    tk_pabre LISTA_EXP tk_pcierra tk_puntoycoma                                              </w:t>
+      </w:r>
+    </w:p>
+    <w:p>
+      <w:pPr>
+        <w:spacing w:line="240" w:lineRule="auto"/>
+      </w:pPr>
+      <w:r>
+        <w:t xml:space="preserve">    | tk_soloigual VALOR MASEXPRESIONES tk_puntoycoma                                        </w:t>
+      </w:r>
+    </w:p>
+    <w:p>
+      <w:pPr>
+        <w:spacing w:line="240" w:lineRule="auto"/>
+      </w:pPr>
+      <w:r>
+        <w:t xml:space="preserve">    | error ASIGOLLAMADA                                                                    </w:t>
+      </w:r>
+    </w:p>
+    <w:p>
+      <w:pPr>
+        <w:spacing w:line="240" w:lineRule="auto"/>
+      </w:pPr>
+    </w:p>
+    <w:p>
+      <w:pPr>
+        <w:spacing w:line="240" w:lineRule="auto"/>
+      </w:pPr>
+      <w:r>
+        <w:t>/*--------------</w:t>
+      </w:r>
+      <w:r>
+        <w:t>----------------------------------------------------</w:t>
+      </w:r>
+      <w:r>
+        <w:t>--LISTA DE PARAMETRO-----------</w:t>
+      </w:r>
+      <w:r>
+        <w:t>------------------------------------</w:t>
+      </w:r>
+      <w:r>
+        <w:t>-----*/</w:t>
+      </w:r>
+    </w:p>
+    <w:p>
+      <w:pPr>
+        <w:spacing w:line="240" w:lineRule="auto"/>
+        <w:rPr>
+          <w:b/>
+          <w:bCs/>
+        </w:rPr>
+      </w:pPr>
+      <w:r>
+        <w:rPr>
+          <w:b/>
+          <w:bCs/>
+        </w:rPr>
+        <w:t>PARAMETROFUNCION:</w:t>
+      </w:r>
+    </w:p>
+    <w:p>
+      <w:pPr>
+        <w:spacing w:line="240" w:lineRule="auto"/>
+      </w:pPr>
+      <w:r>
+        <w:t xml:space="preserve">    TIPODATO tk_id VARIASDECLA    </w:t>
+      </w:r>
+    </w:p>
+    <w:p>
+      <w:pPr>
+        <w:spacing w:line="240" w:lineRule="auto"/>
+      </w:pPr>
+      <w:r>
+        <w:t xml:space="preserve">    | %empty                        </w:t>
+      </w:r>
+    </w:p>
+    <w:p>
+      <w:pPr>
+        <w:spacing w:line="240" w:lineRule="auto"/>
+      </w:pPr>
+    </w:p>
+    <w:p>
+      <w:pPr>
+        <w:spacing w:line="240" w:lineRule="auto"/>
+        <w:rPr>
+          <w:b/>
+          <w:bCs/>
+        </w:rPr>
+      </w:pPr>
+      <w:r>
+        <w:rPr>
+          <w:b/>
+          <w:bCs/>
+        </w:rPr>
+        <w:t>VARIASDECLA:</w:t>
+      </w:r>
+    </w:p>
+    <w:p>
+      <w:pPr>
+        <w:spacing w:line="240" w:lineRule="auto"/>
+      </w:pPr>
+      <w:r>
+        <w:t xml:space="preserve">    tk_coma TIPODATO tk_id VARIASDECLA      </w:t>
+      </w:r>
+    </w:p>
+    <w:p>
+      <w:pPr>
+        <w:spacing w:line="240" w:lineRule="auto"/>
+      </w:pPr>
+      <w:r>
+        <w:t xml:space="preserve">    | %empty                                </w:t>
+      </w:r>
+    </w:p>
+    <w:p>
+      <w:pPr>
+        <w:spacing w:line="240" w:lineRule="auto"/>
+      </w:pPr>
+    </w:p>
+    <w:p>
+      <w:pPr>
+        <w:spacing w:line="240" w:lineRule="auto"/>
+      </w:pPr>
+      <w:r>
+        <w:t>/*-----------</w:t>
+      </w:r>
+      <w:r>
+        <w:t>-----------------------------------------------------</w:t>
+      </w:r>
+      <w:r>
+        <w:t>-----LISTA DE EXPRESIONES---------</w:t>
+      </w:r>
+      <w:r>
+        <w:t>------------------------------------</w:t>
+      </w:r>
+      <w:r>
+        <w:t>-----*/</w:t>
+      </w:r>
+    </w:p>
+    <w:p>
+      <w:pPr>
+        <w:spacing w:line="240" w:lineRule="auto"/>
+        <w:rPr>
+          <w:b/>
+          <w:bCs/>
+        </w:rPr>
+      </w:pPr>
+      <w:r>
+        <w:rPr>
+          <w:b/>
+          <w:bCs/>
+        </w:rPr>
+        <w:t>LISTA_EXP:</w:t>
+      </w:r>
+    </w:p>
+    <w:p>
+      <w:pPr>
+        <w:spacing w:line="240" w:lineRule="auto"/>
+      </w:pPr>
+      <w:r>
+        <w:t xml:space="preserve">    VALOR LISTA_EXPRESIONES                             </w:t>
+      </w:r>
+    </w:p>
+    <w:p>
+      <w:pPr>
+        <w:spacing w:line="240" w:lineRule="auto"/>
+      </w:pPr>
+      <w:r>
+        <w:t xml:space="preserve">    | %empty                                            </w:t>
+      </w:r>
+    </w:p>
+    <w:p>
+      <w:pPr>
+        <w:spacing w:line="240" w:lineRule="auto"/>
+      </w:pPr>
+    </w:p>
+    <w:p>
+      <w:pPr>
+        <w:spacing w:line="240" w:lineRule="auto"/>
+        <w:rPr>
+          <w:b/>
+          <w:bCs/>
+        </w:rPr>
+      </w:pPr>
+      <w:r>
+        <w:rPr>
+          <w:b/>
+          <w:bCs/>
+        </w:rPr>
+        <w:t>LISTA_EXPRESIONES:</w:t>
+      </w:r>
+    </w:p>
+    <w:p>
+      <w:pPr>
+        <w:spacing w:line="240" w:lineRule="auto"/>
+      </w:pPr>
+      <w:r>
+        <w:t xml:space="preserve">    tk_coma VALOR LISTA_EXPRESIONES                     </w:t>
+      </w:r>
+    </w:p>
+    <w:p>
+      <w:pPr>
+        <w:spacing w:line="240" w:lineRule="auto"/>
+      </w:pPr>
+      <w:r>
+        <w:t xml:space="preserve">    | %empty                                            </w:t>
+      </w:r>
+    </w:p>
+    <w:p>
+      <w:pPr>
+        <w:spacing w:line="240" w:lineRule="auto"/>
+      </w:pPr>
+    </w:p>
+    <w:p>
+      <w:pPr>
+        <w:spacing w:line="240" w:lineRule="auto"/>
+      </w:pPr>
+      <w:r>
+        <w:t>/*--------------</w:t>
+      </w:r>
+      <w:r>
+        <w:t>-------------------------------------------</w:t>
+      </w:r>
+      <w:r>
+        <w:t>--RETORNO DE VALORES----------</w:t>
+      </w:r>
+      <w:r>
+        <w:t>--------------------------------------------</w:t>
+      </w:r>
+      <w:r>
+        <w:t>------*/</w:t>
+      </w:r>
+    </w:p>
+    <w:p>
+      <w:pPr>
+        <w:spacing w:line="240" w:lineRule="auto"/>
+        <w:rPr>
+          <w:b/>
+          <w:bCs/>
+        </w:rPr>
+      </w:pPr>
+      <w:r>
+        <w:rPr>
+          <w:b/>
+          <w:bCs/>
+        </w:rPr>
+        <w:t>RETURNVALOR:</w:t>
+      </w:r>
+    </w:p>
+    <w:p>
+      <w:pPr>
+        <w:spacing w:line="240" w:lineRule="auto"/>
+      </w:pPr>
+      <w:r>
+        <w:t xml:space="preserve">    VALOR MASEXPRESIONES    </w:t>
+      </w:r>
+    </w:p>
+    <w:p>
+      <w:pPr>
+        <w:spacing w:line="240" w:lineRule="auto"/>
+      </w:pPr>
+      <w:r>
+        <w:t xml:space="preserve">    | %empt</w:t>
+      </w:r>
+      <w:r>
+        <w:t>y</w:t>
+      </w:r>
+      <w:r>
+        <w:t xml:space="preserve">                </w:t>
+      </w:r>
+    </w:p>
+    <w:p>
+      <w:pPr>
+        <w:spacing w:line="240" w:lineRule="auto"/>
+      </w:pPr>
+    </w:p>
+    <w:p>
+      <w:pPr>
+        <w:spacing w:line="240" w:lineRule="auto"/>
+      </w:pPr>
+      <w:r>
+        <w:t>/*------------</w:t>
+      </w:r>
+      <w:r>
+        <w:t>---------------------------------------------</w:t>
+      </w:r>
+      <w:r>
+        <w:t>----DECLARACION DE FOR ----</w:t>
+      </w:r>
+      <w:r>
+        <w:t>-------------------------------------------</w:t>
+      </w:r>
+      <w:r>
+        <w:t>-----------*/</w:t>
+      </w:r>
+    </w:p>
+    <w:p>
+      <w:pPr>
+        <w:spacing w:line="240" w:lineRule="auto"/>
+        <w:rPr>
+          <w:b/>
+          <w:bCs/>
+        </w:rPr>
+      </w:pPr>
+      <w:r>
+        <w:rPr>
+          <w:b/>
+          <w:bCs/>
+        </w:rPr>
+        <w:t>PARAMETROFOR:</w:t>
+      </w:r>
+    </w:p>
+    <w:p>
+      <w:pPr>
+        <w:spacing w:line="240" w:lineRule="auto"/>
+      </w:pPr>
+      <w:r>
+        <w:t xml:space="preserve">    TIPODATO tk_id ASIGNACIONVALOR tk_puntoycoma CONDICION tk_puntoycoma tk_id INCYDECRE                        </w:t>
+      </w:r>
+    </w:p>
+    <w:p>
+      <w:pPr>
+        <w:spacing w:line="240" w:lineRule="auto"/>
+      </w:pPr>
     </w:p>
     <w:p>
       <w:pPr>
@@ -5571,742 +5622,977 @@
         <w:rPr>
           <w:lang w:val="en-US"/>
         </w:rPr>
-        <w:t>&lt;</w:t>
+        <w:t>/*-------------</w:t>
       </w:r>
       <w:r>
         <w:rPr>
           <w:lang w:val="en-US"/>
         </w:rPr>
-        <w:t>ELSE</w:t>
-      </w:r>
-      <w:proofErr w:type="gramStart"/>
+        <w:t>----------------------------------------------------------------</w:t>
+      </w:r>
       <w:r>
         <w:rPr>
           <w:lang w:val="en-US"/>
         </w:rPr>
-        <w:t>&gt;  -</w:t>
-      </w:r>
-      <w:proofErr w:type="gramEnd"/>
+        <w:t>---IF-----------------</w:t>
+      </w:r>
       <w:r>
         <w:rPr>
           <w:lang w:val="en-US"/>
         </w:rPr>
-        <w:t xml:space="preserve">&gt;  </w:t>
+        <w:t>-----------------------------------</w:t>
       </w:r>
       <w:r>
         <w:rPr>
           <w:lang w:val="en-US"/>
         </w:rPr>
-        <w:t>else &lt;IF_O_NO&gt;</w:t>
-      </w:r>
-      <w:r>
-        <w:rPr>
+        <w:t>---------------*/</w:t>
+      </w:r>
+    </w:p>
+    <w:p>
+      <w:pPr>
+        <w:spacing w:line="240" w:lineRule="auto"/>
+        <w:rPr>
+          <w:b/>
+          <w:bCs/>
           <w:lang w:val="en-US"/>
         </w:rPr>
-        <w:br/>
-      </w:r>
-      <w:r>
-        <w:rPr>
+      </w:pPr>
+      <w:r>
+        <w:rPr>
+          <w:b/>
+          <w:bCs/>
           <w:lang w:val="en-US"/>
         </w:rPr>
-        <w:tab/>
-        <w:t xml:space="preserve">     |epsilon</w:t>
-      </w:r>
-    </w:p>
-    <w:p>
-      <w:pPr>
-        <w:spacing w:line="240" w:lineRule="auto"/>
-      </w:pPr>
-      <w:r>
-        <w:rPr>
-          <w:lang w:val="es-GT"/>
-        </w:rPr>
-        <w:t>&lt;</w:t>
-      </w:r>
-      <w:r>
-        <w:rPr>
-          <w:lang w:val="es-GT"/>
-        </w:rPr>
-        <w:t>IF_O_NO</w:t>
-      </w:r>
-      <w:r>
-        <w:rPr>
-          <w:lang w:val="es-GT"/>
-        </w:rPr>
-        <w:t xml:space="preserve">&gt; -&gt; </w:t>
-      </w:r>
-      <w:proofErr w:type="gramStart"/>
-      <w:r>
-        <w:rPr>
-          <w:lang w:val="es-GT"/>
-        </w:rPr>
-        <w:t>{ &lt;</w:t>
-      </w:r>
-      <w:proofErr w:type="gramEnd"/>
-      <w:r>
-        <w:rPr>
-          <w:lang w:val="es-GT"/>
-        </w:rPr>
-        <w:t>SENTENCIAS&gt; }</w:t>
-      </w:r>
-      <w:r>
-        <w:rPr>
-          <w:lang w:val="es-GT"/>
-        </w:rPr>
-        <w:br/>
-        <w:t xml:space="preserve">              </w:t>
-      </w:r>
-      <w:r>
-        <w:rPr>
-          <w:lang w:val="es-GT"/>
-        </w:rPr>
-        <w:tab/>
-      </w:r>
-      <w:r>
-        <w:rPr>
-          <w:lang w:val="es-GT"/>
-        </w:rPr>
-        <w:t xml:space="preserve">           </w:t>
-      </w:r>
-      <w:r>
-        <w:rPr>
-          <w:lang w:val="es-GT"/>
-        </w:rPr>
-        <w:t xml:space="preserve">| </w:t>
-      </w:r>
-      <w:r>
-        <w:t>if ( &lt;CONDICION&gt; ){ &lt;SENTENCIAS&gt; } &lt;ELSE&gt;</w:t>
-      </w:r>
-    </w:p>
-    <w:p>
-      <w:pPr>
-        <w:spacing w:line="240" w:lineRule="auto"/>
-      </w:pPr>
-      <w:r>
-        <w:t xml:space="preserve">&lt;CASOS&gt; -&gt; Case </w:t>
-      </w:r>
-      <w:proofErr w:type="gramStart"/>
-      <w:r>
-        <w:t>Valor :</w:t>
-      </w:r>
-      <w:proofErr w:type="gramEnd"/>
-      <w:r>
-        <w:t xml:space="preserve"> &lt;SENTENCIAS_CASE&gt; &lt;CASOS&gt;</w:t>
-      </w:r>
-      <w:r>
-        <w:br/>
-      </w:r>
-      <w:r>
-        <w:rPr>
-          <w:lang w:val="es-GT"/>
-        </w:rPr>
-        <w:t xml:space="preserve">                     | default </w:t>
-      </w:r>
-      <w:r>
-        <w:t>: &lt;SENTENCIAS_CASE&gt; &lt;CASOS&gt;</w:t>
-      </w:r>
-      <w:r>
-        <w:br/>
-      </w:r>
-      <w:r>
-        <w:tab/>
-        <w:t xml:space="preserve">       | </w:t>
-      </w:r>
-      <w:proofErr w:type="spellStart"/>
-      <w:r>
-        <w:t>epsilon</w:t>
-      </w:r>
-      <w:proofErr w:type="spellEnd"/>
-    </w:p>
-    <w:p>
-      <w:pPr>
-        <w:spacing w:line="240" w:lineRule="auto"/>
-      </w:pPr>
-      <w:r>
-        <w:t>&lt;SENTENCIAS_CASE&gt; -&gt; &lt;SENTENCIAS&gt; &lt;SENTENCIAS_CASE&gt;</w:t>
-      </w:r>
-      <w:r>
-        <w:br/>
-      </w:r>
-      <w:r>
-        <w:tab/>
-      </w:r>
-      <w:r>
-        <w:tab/>
-      </w:r>
-      <w:r>
-        <w:tab/>
-        <w:t>| break;</w:t>
-      </w:r>
-      <w:r>
-        <w:br/>
-        <w:t xml:space="preserve"> </w:t>
-      </w:r>
-      <w:r>
-        <w:tab/>
-      </w:r>
-      <w:r>
-        <w:tab/>
-      </w:r>
-      <w:r>
-        <w:tab/>
-      </w:r>
-      <w:r>
-        <w:t xml:space="preserve">| </w:t>
-      </w:r>
-      <w:r>
-        <w:t>épsilon</w:t>
-      </w:r>
-    </w:p>
-    <w:p>
-      <w:pPr>
-        <w:spacing w:line="240" w:lineRule="auto"/>
-      </w:pPr>
-      <w:r>
-        <w:t>&lt;SENTENCIAS_CICLO&gt; -&gt; &lt;SENTENCIAS&gt; &lt;SENTENCIAS_CICLO&gt;</w:t>
-      </w:r>
-      <w:r>
-        <w:br/>
-      </w:r>
-      <w:r>
-        <w:tab/>
-      </w:r>
-      <w:r>
-        <w:tab/>
-      </w:r>
-      <w:r>
-        <w:tab/>
-        <w:t>| break;</w:t>
-      </w:r>
-      <w:r>
-        <w:br/>
-        <w:t xml:space="preserve"> </w:t>
-      </w:r>
-      <w:r>
-        <w:tab/>
-      </w:r>
-      <w:r>
-        <w:tab/>
-      </w:r>
-      <w:r>
-        <w:tab/>
-        <w:t xml:space="preserve">| </w:t>
-      </w:r>
-      <w:proofErr w:type="spellStart"/>
-      <w:r>
-        <w:t>continue</w:t>
-      </w:r>
-      <w:proofErr w:type="spellEnd"/>
-      <w:r>
-        <w:t>;</w:t>
-      </w:r>
-      <w:r>
-        <w:br/>
-        <w:t xml:space="preserve"> </w:t>
-      </w:r>
-      <w:r>
-        <w:tab/>
-      </w:r>
-      <w:r>
-        <w:tab/>
-      </w:r>
-      <w:r>
-        <w:tab/>
-        <w:t xml:space="preserve">| </w:t>
-      </w:r>
-      <w:r>
-        <w:t>épsilon</w:t>
-      </w:r>
-    </w:p>
-    <w:p>
-      <w:pPr>
-        <w:spacing w:line="240" w:lineRule="auto"/>
-      </w:pPr>
-      <w:r>
-        <w:t>&lt;SENTENCIAS_M&gt; -&gt; &lt;SENTENCIAS&gt; &lt;SENTENCIAS_M&gt;</w:t>
-      </w:r>
-      <w:r>
-        <w:br/>
-      </w:r>
-      <w:r>
-        <w:tab/>
-      </w:r>
-      <w:r>
-        <w:tab/>
-      </w:r>
-      <w:r>
-        <w:tab/>
-        <w:t>| return;</w:t>
-      </w:r>
-      <w:r>
-        <w:br/>
-        <w:t xml:space="preserve"> </w:t>
-      </w:r>
-      <w:r>
-        <w:tab/>
-      </w:r>
-      <w:r>
-        <w:tab/>
-      </w:r>
-      <w:r>
-        <w:tab/>
-        <w:t>| épsilon</w:t>
-      </w:r>
-    </w:p>
-    <w:p>
-      <w:pPr>
-        <w:spacing w:line="240" w:lineRule="auto"/>
-      </w:pPr>
-      <w:r>
-        <w:t xml:space="preserve">&lt;FUNCIONES&gt; -&gt; &lt;TIPO&gt; id </w:t>
-      </w:r>
-      <w:proofErr w:type="gramStart"/>
-      <w:r>
-        <w:t>( &lt;</w:t>
-      </w:r>
-      <w:proofErr w:type="gramEnd"/>
-      <w:r>
-        <w:t>PARAMETROS&gt; ){ &lt;SENTENCIAS_F&gt; }</w:t>
-      </w:r>
-    </w:p>
-    <w:p>
-      <w:pPr>
-        <w:spacing w:line="240" w:lineRule="auto"/>
-      </w:pPr>
-      <w:r>
-        <w:t>&lt;SENTENCIAS_F&gt; -&gt; &lt;SENTENCIAS&gt; &lt;SENTENCIAS_F&gt;</w:t>
-      </w:r>
-      <w:r>
-        <w:br/>
-      </w:r>
-      <w:r>
-        <w:tab/>
-      </w:r>
-      <w:r>
-        <w:tab/>
-      </w:r>
-      <w:r>
-        <w:tab/>
-        <w:t>| return &lt;EXPRESION</w:t>
-      </w:r>
-      <w:proofErr w:type="gramStart"/>
-      <w:r>
-        <w:t xml:space="preserve">&gt; </w:t>
-      </w:r>
-      <w:r>
-        <w:t>;</w:t>
-      </w:r>
-      <w:proofErr w:type="gramEnd"/>
-      <w:r>
-        <w:br/>
-        <w:t xml:space="preserve"> </w:t>
-      </w:r>
-      <w:r>
-        <w:tab/>
-      </w:r>
-      <w:r>
-        <w:tab/>
-      </w:r>
-      <w:r>
-        <w:tab/>
-        <w:t>| épsilon</w:t>
-      </w:r>
-    </w:p>
-    <w:p>
-      <w:pPr>
-        <w:spacing w:line="240" w:lineRule="auto"/>
-      </w:pPr>
-      <w:r>
-        <w:t xml:space="preserve">&lt;DECLARACION&gt; -&gt; </w:t>
-      </w:r>
-      <w:r>
-        <w:t>&lt;TIPO&gt; &lt;L_ID&gt; &lt;DECLARACION_TIPO&gt;</w:t>
-      </w:r>
-    </w:p>
-    <w:p>
-      <w:pPr>
-        <w:spacing w:line="240" w:lineRule="auto"/>
-      </w:pPr>
-      <w:r>
-        <w:t>&lt;DECLARACION_TIPO&gt; -</w:t>
-      </w:r>
-      <w:proofErr w:type="gramStart"/>
-      <w:r>
-        <w:t>&gt; ;</w:t>
-      </w:r>
-      <w:proofErr w:type="gramEnd"/>
-      <w:r>
-        <w:br/>
-      </w:r>
-      <w:r>
-        <w:tab/>
-      </w:r>
-      <w:r>
-        <w:tab/>
-      </w:r>
-      <w:r>
-        <w:tab/>
-        <w:t xml:space="preserve">   | = &lt;EXPRESION&gt; ;</w:t>
-      </w:r>
-    </w:p>
-    <w:p>
-      <w:pPr>
-        <w:spacing w:line="240" w:lineRule="auto"/>
-        <w:rPr>
-          <w:lang w:val="es-GT"/>
-        </w:rPr>
-      </w:pPr>
-      <w:r>
-        <w:rPr>
-          <w:lang w:val="es-GT"/>
-        </w:rPr>
-        <w:t>&lt;L_ID&gt; -&gt; id &lt;L_ID&gt;</w:t>
-      </w:r>
-      <w:r>
-        <w:rPr>
-          <w:lang w:val="es-GT"/>
-        </w:rPr>
-        <w:br/>
-        <w:t xml:space="preserve"> </w:t>
-      </w:r>
-      <w:proofErr w:type="gramStart"/>
-      <w:r>
-        <w:rPr>
-          <w:lang w:val="es-GT"/>
-        </w:rPr>
-        <w:tab/>
-        <w:t xml:space="preserve">  |</w:t>
-      </w:r>
-      <w:proofErr w:type="gramEnd"/>
-      <w:r>
-        <w:rPr>
-          <w:lang w:val="es-GT"/>
-        </w:rPr>
-        <w:t>, id &lt;L_ID&gt;</w:t>
-      </w:r>
-      <w:r>
-        <w:rPr>
-          <w:lang w:val="es-GT"/>
-        </w:rPr>
-        <w:br/>
-      </w:r>
-      <w:r>
-        <w:rPr>
-          <w:lang w:val="es-GT"/>
-        </w:rPr>
-        <w:tab/>
-        <w:t xml:space="preserve">  |</w:t>
-      </w:r>
-      <w:proofErr w:type="spellStart"/>
-      <w:r>
-        <w:rPr>
-          <w:lang w:val="es-GT"/>
-        </w:rPr>
-        <w:t>epsilon</w:t>
-      </w:r>
-      <w:proofErr w:type="spellEnd"/>
-    </w:p>
-    <w:p>
-      <w:pPr>
-        <w:spacing w:line="240" w:lineRule="auto"/>
-        <w:rPr>
-          <w:lang w:val="es-GT"/>
-        </w:rPr>
-      </w:pPr>
-    </w:p>
-    <w:p>
-      <w:pPr>
-        <w:spacing w:line="240" w:lineRule="auto"/>
-        <w:rPr>
-          <w:lang w:val="es-GT"/>
-        </w:rPr>
-      </w:pPr>
-      <w:r>
-        <w:rPr>
-          <w:lang w:val="es-GT"/>
-        </w:rPr>
-        <w:t>&lt;EXPRESION&gt; -&gt; Digito &lt;OPERACION&gt;</w:t>
-      </w:r>
-      <w:r>
-        <w:rPr>
-          <w:lang w:val="es-GT"/>
-        </w:rPr>
-        <w:br/>
-      </w:r>
-      <w:r>
-        <w:rPr>
-          <w:lang w:val="es-GT"/>
-        </w:rPr>
-        <w:tab/>
-      </w:r>
-      <w:r>
-        <w:rPr>
-          <w:lang w:val="es-GT"/>
-        </w:rPr>
-        <w:tab/>
-        <w:t xml:space="preserve">| id -&gt; o </w:t>
-      </w:r>
-      <w:proofErr w:type="gramStart"/>
-      <w:r>
-        <w:rPr>
-          <w:lang w:val="es-GT"/>
-        </w:rPr>
-        <w:t>id(</w:t>
-      </w:r>
-      <w:proofErr w:type="gramEnd"/>
-      <w:r>
-        <w:rPr>
-          <w:lang w:val="es-GT"/>
-        </w:rPr>
-        <w:t>)</w:t>
-      </w:r>
-      <w:r>
-        <w:rPr>
-          <w:lang w:val="es-GT"/>
-        </w:rPr>
-        <w:br/>
-      </w:r>
-      <w:r>
-        <w:rPr>
-          <w:lang w:val="es-GT"/>
-        </w:rPr>
-        <w:tab/>
-      </w:r>
-      <w:r>
-        <w:rPr>
-          <w:lang w:val="es-GT"/>
-        </w:rPr>
-        <w:tab/>
-        <w:t>| “ Cadena ”</w:t>
-      </w:r>
-      <w:r>
-        <w:rPr>
-          <w:lang w:val="es-GT"/>
-        </w:rPr>
-        <w:t xml:space="preserve"> &lt;OPERACION&gt;</w:t>
-      </w:r>
-    </w:p>
-    <w:p>
-      <w:pPr>
-        <w:spacing w:line="240" w:lineRule="auto"/>
-        <w:rPr>
-          <w:lang w:val="es-GT"/>
-        </w:rPr>
-      </w:pPr>
-      <w:r>
-        <w:rPr>
-          <w:lang w:val="es-GT"/>
-        </w:rPr>
-        <w:lastRenderedPageBreak/>
-        <w:t>&lt;</w:t>
-      </w:r>
-      <w:r>
-        <w:rPr>
-          <w:lang w:val="es-GT"/>
-        </w:rPr>
-        <w:t>OPERACION&gt;</w:t>
-      </w:r>
-      <w:r>
-        <w:rPr>
-          <w:lang w:val="es-GT"/>
-        </w:rPr>
-        <w:t xml:space="preserve"> -&gt; </w:t>
-      </w:r>
-      <w:proofErr w:type="spellStart"/>
-      <w:r>
-        <w:rPr>
-          <w:lang w:val="es-GT"/>
-        </w:rPr>
-        <w:t>Aritmetico</w:t>
-      </w:r>
-      <w:proofErr w:type="spellEnd"/>
-      <w:r>
-        <w:rPr>
-          <w:lang w:val="es-GT"/>
-        </w:rPr>
-        <w:t xml:space="preserve"> Digito</w:t>
-      </w:r>
-      <w:r>
-        <w:rPr>
-          <w:lang w:val="es-GT"/>
-        </w:rPr>
-        <w:t>&lt;OPERACION&gt;</w:t>
-      </w:r>
-      <w:r>
-        <w:rPr>
-          <w:lang w:val="es-GT"/>
-        </w:rPr>
-        <w:br/>
-        <w:t xml:space="preserve"> </w:t>
-      </w:r>
-      <w:r>
-        <w:rPr>
-          <w:lang w:val="es-GT"/>
-        </w:rPr>
-        <w:tab/>
-      </w:r>
-      <w:r>
-        <w:rPr>
-          <w:lang w:val="es-GT"/>
-        </w:rPr>
-        <w:tab/>
-        <w:t xml:space="preserve"> | + </w:t>
-      </w:r>
-      <w:proofErr w:type="gramStart"/>
-      <w:r>
-        <w:rPr>
-          <w:lang w:val="es-GT"/>
-        </w:rPr>
-        <w:t>“ Cadena</w:t>
-      </w:r>
-      <w:proofErr w:type="gramEnd"/>
-      <w:r>
-        <w:rPr>
-          <w:lang w:val="es-GT"/>
-        </w:rPr>
-        <w:t xml:space="preserve"> ”</w:t>
-      </w:r>
-      <w:r>
-        <w:rPr>
-          <w:lang w:val="es-GT"/>
-        </w:rPr>
-        <w:t xml:space="preserve"> &lt;OPERACION&gt;</w:t>
-      </w:r>
-      <w:r>
-        <w:rPr>
-          <w:lang w:val="es-GT"/>
-        </w:rPr>
-        <w:br/>
-        <w:t xml:space="preserve"> </w:t>
-      </w:r>
-      <w:r>
-        <w:rPr>
-          <w:lang w:val="es-GT"/>
-        </w:rPr>
-        <w:tab/>
-      </w:r>
-      <w:r>
-        <w:rPr>
-          <w:lang w:val="es-GT"/>
-        </w:rPr>
-        <w:tab/>
-        <w:t xml:space="preserve"> | </w:t>
-      </w:r>
-      <w:proofErr w:type="spellStart"/>
-      <w:r>
-        <w:rPr>
-          <w:lang w:val="es-GT"/>
-        </w:rPr>
-        <w:t>epsilon</w:t>
-      </w:r>
-      <w:proofErr w:type="spellEnd"/>
-    </w:p>
-    <w:p>
-      <w:pPr>
-        <w:spacing w:line="240" w:lineRule="auto"/>
-        <w:rPr>
-          <w:lang w:val="es-GT"/>
-        </w:rPr>
-      </w:pPr>
-      <w:r>
-        <w:rPr>
-          <w:lang w:val="es-GT"/>
-        </w:rPr>
-        <w:t>&lt;CONDICION&gt; -&gt; Digito Relacionales Digito &lt;MAS_COND&gt;</w:t>
-      </w:r>
-    </w:p>
-    <w:p>
-      <w:pPr>
-        <w:spacing w:line="240" w:lineRule="auto"/>
-        <w:rPr>
-          <w:lang w:val="es-GT"/>
-        </w:rPr>
-      </w:pPr>
-      <w:r>
-        <w:rPr>
-          <w:lang w:val="es-GT"/>
-        </w:rPr>
-        <w:t xml:space="preserve">&lt;MAS_COND&gt; -&gt; </w:t>
-      </w:r>
-      <w:proofErr w:type="spellStart"/>
-      <w:r>
-        <w:rPr>
-          <w:lang w:val="es-GT"/>
-        </w:rPr>
-        <w:t>Logicos</w:t>
-      </w:r>
-      <w:proofErr w:type="spellEnd"/>
-      <w:r>
-        <w:rPr>
-          <w:lang w:val="es-GT"/>
-        </w:rPr>
-        <w:t xml:space="preserve"> &lt;CONDICION&gt;</w:t>
-      </w:r>
-      <w:r>
-        <w:rPr>
-          <w:lang w:val="es-GT"/>
-        </w:rPr>
-        <w:br/>
-      </w:r>
-      <w:r>
-        <w:rPr>
-          <w:lang w:val="es-GT"/>
-        </w:rPr>
-        <w:tab/>
-      </w:r>
-      <w:proofErr w:type="gramStart"/>
-      <w:r>
-        <w:rPr>
-          <w:lang w:val="es-GT"/>
-        </w:rPr>
-        <w:tab/>
-        <w:t xml:space="preserve">  |</w:t>
-      </w:r>
-      <w:proofErr w:type="gramEnd"/>
-      <w:r>
-        <w:rPr>
-          <w:lang w:val="es-GT"/>
-        </w:rPr>
-        <w:t xml:space="preserve"> </w:t>
-      </w:r>
-      <w:proofErr w:type="spellStart"/>
-      <w:r>
-        <w:rPr>
-          <w:lang w:val="es-GT"/>
-        </w:rPr>
-        <w:t>epsilon</w:t>
-      </w:r>
-      <w:proofErr w:type="spellEnd"/>
-    </w:p>
-    <w:p>
-      <w:pPr>
-        <w:spacing w:line="240" w:lineRule="auto"/>
-        <w:rPr>
-          <w:lang w:val="es-GT"/>
-        </w:rPr>
-      </w:pPr>
-    </w:p>
-    <w:p>
-      <w:pPr>
-        <w:spacing w:line="240" w:lineRule="auto"/>
-        <w:rPr>
-          <w:lang w:val="es-GT"/>
-        </w:rPr>
-      </w:pPr>
-    </w:p>
-    <w:p>
-      <w:pPr>
-        <w:rPr>
-          <w:lang w:val="es-GT"/>
-        </w:rPr>
-      </w:pPr>
-    </w:p>
-    <w:p>
-      <w:pPr>
-        <w:rPr>
-          <w:lang w:val="es-GT"/>
-        </w:rPr>
-      </w:pPr>
+        <w:t>ELSE:</w:t>
+      </w:r>
+    </w:p>
+    <w:p>
+      <w:pPr>
+        <w:spacing w:line="240" w:lineRule="auto"/>
+        <w:rPr>
+          <w:lang w:val="en-US"/>
+        </w:rPr>
+      </w:pPr>
+      <w:r>
+        <w:rPr>
+          <w:lang w:val="en-US"/>
+        </w:rPr>
+        <w:t xml:space="preserve">    tk_else ELSEIF                                                              </w:t>
+      </w:r>
+    </w:p>
+    <w:p>
+      <w:pPr>
+        <w:spacing w:line="240" w:lineRule="auto"/>
+        <w:rPr>
+          <w:lang w:val="en-US"/>
+        </w:rPr>
+      </w:pPr>
+      <w:r>
+        <w:rPr>
+          <w:lang w:val="en-US"/>
+        </w:rPr>
+        <w:t xml:space="preserve">    | %empty                                                                    </w:t>
+      </w:r>
+    </w:p>
+    <w:p>
+      <w:pPr>
+        <w:spacing w:line="240" w:lineRule="auto"/>
+        <w:rPr>
+          <w:lang w:val="en-US"/>
+        </w:rPr>
+      </w:pPr>
+    </w:p>
+    <w:p>
+      <w:pPr>
+        <w:spacing w:line="240" w:lineRule="auto"/>
+        <w:rPr>
+          <w:b/>
+          <w:bCs/>
+        </w:rPr>
+      </w:pPr>
+      <w:r>
+        <w:rPr>
+          <w:b/>
+          <w:bCs/>
+        </w:rPr>
+        <w:t>ELSEIF:</w:t>
+      </w:r>
+    </w:p>
+    <w:p>
+      <w:pPr>
+        <w:spacing w:line="240" w:lineRule="auto"/>
+      </w:pPr>
+      <w:r>
+        <w:t xml:space="preserve">    tk_llavei SENTENCIA tk_llaved                                               </w:t>
+      </w:r>
+    </w:p>
+    <w:p>
+      <w:pPr>
+        <w:spacing w:line="240" w:lineRule="auto"/>
+      </w:pPr>
+      <w:r>
+        <w:t xml:space="preserve">    | tk_if tk_pabre CONDICION tk_pcierra tk_llavei SENTENCIA tk_llaved ELSE   </w:t>
+      </w:r>
+    </w:p>
+    <w:p>
+      <w:pPr>
+        <w:spacing w:line="240" w:lineRule="auto"/>
+      </w:pPr>
+    </w:p>
+    <w:p>
+      <w:pPr>
+        <w:spacing w:line="240" w:lineRule="auto"/>
+      </w:pPr>
+      <w:r>
+        <w:t>/*---------------</w:t>
+      </w:r>
+      <w:r>
+        <w:t>--------------------------------------------------------------</w:t>
+      </w:r>
+      <w:r>
+        <w:t>-SWITCH--------</w:t>
+      </w:r>
+      <w:r>
+        <w:t>---------------------------------</w:t>
+      </w:r>
+      <w:r>
+        <w:t>--------------------*/</w:t>
+      </w:r>
+    </w:p>
+    <w:p>
+      <w:pPr>
+        <w:spacing w:line="240" w:lineRule="auto"/>
+        <w:rPr>
+          <w:b/>
+          <w:bCs/>
+        </w:rPr>
+      </w:pPr>
+      <w:r>
+        <w:rPr>
+          <w:b/>
+          <w:bCs/>
+        </w:rPr>
+        <w:t>CASE:</w:t>
+      </w:r>
+    </w:p>
+    <w:p>
+      <w:pPr>
+        <w:spacing w:line="240" w:lineRule="auto"/>
+      </w:pPr>
+      <w:r>
+        <w:t xml:space="preserve">    tk_case VALOR tk_dospuntos SENTENCIA CASE           </w:t>
+      </w:r>
+    </w:p>
+    <w:p>
+      <w:pPr>
+        <w:spacing w:line="240" w:lineRule="auto"/>
+      </w:pPr>
+      <w:r>
+        <w:t xml:space="preserve">    | tk_default tk_dospuntos SENTENCIA CASE            </w:t>
+      </w:r>
+    </w:p>
+    <w:p>
+      <w:pPr>
+        <w:spacing w:line="240" w:lineRule="auto"/>
+      </w:pPr>
+      <w:r>
+        <w:t xml:space="preserve">    | %empty                                            </w:t>
+      </w:r>
+    </w:p>
+    <w:p>
+      <w:pPr>
+        <w:spacing w:line="240" w:lineRule="auto"/>
+      </w:pPr>
+    </w:p>
+    <w:p>
+      <w:pPr>
+        <w:spacing w:line="240" w:lineRule="auto"/>
+      </w:pPr>
+      <w:r>
+        <w:t>/*-----------------</w:t>
+      </w:r>
+      <w:r>
+        <w:t>-----------------------------------------------------------</w:t>
+      </w:r>
+      <w:r>
+        <w:t>- IMPRIMIR----------</w:t>
+      </w:r>
+      <w:r>
+        <w:t>-----------------------------------</w:t>
+      </w:r>
+      <w:r>
+        <w:t>-------------*/</w:t>
+      </w:r>
+    </w:p>
+    <w:p>
+      <w:pPr>
+        <w:spacing w:line="240" w:lineRule="auto"/>
+        <w:rPr>
+          <w:b/>
+          <w:bCs/>
+        </w:rPr>
+      </w:pPr>
+      <w:r>
+        <w:rPr>
+          <w:b/>
+          <w:bCs/>
+        </w:rPr>
+        <w:t>IMPRIMIR:</w:t>
+      </w:r>
+    </w:p>
+    <w:p>
+      <w:pPr>
+        <w:spacing w:line="240" w:lineRule="auto"/>
+      </w:pPr>
+      <w:r>
+        <w:t xml:space="preserve">    VALOR MASEXPRESIONES        </w:t>
+      </w:r>
+    </w:p>
+    <w:p>
+      <w:pPr>
+        <w:spacing w:line="240" w:lineRule="auto"/>
+      </w:pPr>
+      <w:r>
+        <w:t xml:space="preserve">    | %empty                    </w:t>
+      </w:r>
+    </w:p>
+    <w:p>
+      <w:pPr>
+        <w:spacing w:line="240" w:lineRule="auto"/>
+      </w:pPr>
+    </w:p>
+    <w:p>
+      <w:pPr>
+        <w:spacing w:line="240" w:lineRule="auto"/>
+      </w:pPr>
+      <w:r>
+        <w:t>/*--------------</w:t>
+      </w:r>
+      <w:r>
+        <w:t>---------------------------------------------------------------</w:t>
+      </w:r>
+      <w:r>
+        <w:t>--CONDICION---------------</w:t>
+      </w:r>
+      <w:r>
+        <w:t>----------------------------</w:t>
+      </w:r>
+      <w:r>
+        <w:t>----------*/</w:t>
+      </w:r>
+    </w:p>
+    <w:p>
+      <w:pPr>
+        <w:spacing w:line="240" w:lineRule="auto"/>
+        <w:rPr>
+          <w:b/>
+          <w:bCs/>
+        </w:rPr>
+      </w:pPr>
+      <w:r>
+        <w:rPr>
+          <w:b/>
+          <w:bCs/>
+        </w:rPr>
+        <w:t>CONDICION:</w:t>
+      </w:r>
+    </w:p>
+    <w:p>
+      <w:pPr>
+        <w:spacing w:line="240" w:lineRule="auto"/>
+      </w:pPr>
+      <w:r>
+        <w:t xml:space="preserve">    VALOR CONDICIONRELACIONAL                   </w:t>
+      </w:r>
+    </w:p>
+    <w:p>
+      <w:pPr>
+        <w:spacing w:line="240" w:lineRule="auto"/>
+      </w:pPr>
+    </w:p>
+    <w:p>
+      <w:pPr>
+        <w:spacing w:line="240" w:lineRule="auto"/>
+        <w:rPr>
+          <w:b/>
+          <w:bCs/>
+        </w:rPr>
+      </w:pPr>
+      <w:r>
+        <w:rPr>
+          <w:b/>
+          <w:bCs/>
+        </w:rPr>
+        <w:t>CONDICIONRELACIONAL:</w:t>
+      </w:r>
+    </w:p>
+    <w:p>
+      <w:pPr>
+        <w:spacing w:line="240" w:lineRule="auto"/>
+      </w:pPr>
+      <w:r>
+        <w:t xml:space="preserve">    RELACIONALES VALOR MASCONDICIONES           </w:t>
+      </w:r>
+    </w:p>
+    <w:p>
+      <w:pPr>
+        <w:spacing w:line="240" w:lineRule="auto"/>
+      </w:pPr>
+      <w:r>
+        <w:t xml:space="preserve">    |%empty                                     </w:t>
+      </w:r>
+    </w:p>
+    <w:p>
+      <w:pPr>
+        <w:spacing w:line="240" w:lineRule="auto"/>
+      </w:pPr>
+    </w:p>
+    <w:p>
+      <w:pPr>
+        <w:spacing w:line="240" w:lineRule="auto"/>
+        <w:rPr>
+          <w:b/>
+          <w:bCs/>
+        </w:rPr>
+      </w:pPr>
+      <w:r>
+        <w:rPr>
+          <w:b/>
+          <w:bCs/>
+        </w:rPr>
+        <w:t>MASCONDICIONES:</w:t>
+      </w:r>
+    </w:p>
+    <w:p>
+      <w:pPr>
+        <w:spacing w:line="240" w:lineRule="auto"/>
+      </w:pPr>
+      <w:r>
+        <w:t xml:space="preserve">    LOGICOS CONDICION                         </w:t>
+      </w:r>
+    </w:p>
+    <w:p>
+      <w:pPr>
+        <w:spacing w:line="240" w:lineRule="auto"/>
+      </w:pPr>
+      <w:r>
+        <w:t xml:space="preserve">    |%empty                                     </w:t>
+      </w:r>
+    </w:p>
+    <w:p>
+      <w:pPr>
+        <w:spacing w:line="240" w:lineRule="auto"/>
+      </w:pPr>
+    </w:p>
+    <w:p>
+      <w:pPr>
+        <w:spacing w:line="240" w:lineRule="auto"/>
+      </w:pPr>
+      <w:r>
+        <w:t>/*--------------</w:t>
+      </w:r>
+      <w:r>
+        <w:t>---------------------------------------------------------</w:t>
+      </w:r>
+      <w:r>
+        <w:t>--OTROS--------------------</w:t>
+      </w:r>
+      <w:r>
+        <w:t>--------------------------------------</w:t>
+      </w:r>
+      <w:r>
+        <w:t>---------*/</w:t>
+      </w:r>
+    </w:p>
+    <w:p>
+      <w:pPr>
+        <w:spacing w:line="240" w:lineRule="auto"/>
+        <w:rPr>
+          <w:b/>
+          <w:bCs/>
+        </w:rPr>
+      </w:pPr>
+      <w:r>
+        <w:rPr>
+          <w:b/>
+          <w:bCs/>
+        </w:rPr>
+        <w:t>MASEXPRESIONES:</w:t>
+      </w:r>
+    </w:p>
+    <w:p>
+      <w:pPr>
+        <w:spacing w:line="240" w:lineRule="auto"/>
+      </w:pPr>
+      <w:r>
+        <w:t xml:space="preserve">    ARITMETICAS VALOR MASEXPRESIONES                                </w:t>
+      </w:r>
+    </w:p>
+    <w:p>
+      <w:pPr>
+        <w:spacing w:line="240" w:lineRule="auto"/>
+      </w:pPr>
+      <w:r>
+        <w:t xml:space="preserve">    | %empty                                                        </w:t>
+      </w:r>
+    </w:p>
+    <w:p>
+      <w:pPr>
+        <w:spacing w:line="240" w:lineRule="auto"/>
+      </w:pPr>
+    </w:p>
+    <w:p>
+      <w:pPr>
+        <w:spacing w:line="240" w:lineRule="auto"/>
+        <w:rPr>
+          <w:b/>
+          <w:bCs/>
+        </w:rPr>
+      </w:pPr>
+      <w:r>
+        <w:rPr>
+          <w:b/>
+          <w:bCs/>
+        </w:rPr>
+        <w:t>ASIGNACIONVALOR:</w:t>
+      </w:r>
+    </w:p>
+    <w:p>
+      <w:pPr>
+        <w:spacing w:line="240" w:lineRule="auto"/>
+      </w:pPr>
+      <w:r>
+        <w:t xml:space="preserve">    tk_soloigual VALOR MASEXPRESIONES                             </w:t>
+      </w:r>
+    </w:p>
+    <w:p>
+      <w:pPr>
+        <w:spacing w:line="240" w:lineRule="auto"/>
+      </w:pPr>
+      <w:r>
+        <w:t xml:space="preserve">    | %empty</w:t>
+      </w:r>
+    </w:p>
+    <w:p>
+      <w:pPr>
+        <w:spacing w:line="240" w:lineRule="auto"/>
+      </w:pPr>
+    </w:p>
+    <w:p>
+      <w:pPr>
+        <w:spacing w:line="240" w:lineRule="auto"/>
+        <w:rPr>
+          <w:b/>
+          <w:bCs/>
+        </w:rPr>
+      </w:pPr>
+      <w:r>
+        <w:rPr>
+          <w:b/>
+          <w:bCs/>
+        </w:rPr>
+        <w:t>LISTAID:</w:t>
+      </w:r>
+    </w:p>
+    <w:p>
+      <w:pPr>
+        <w:spacing w:line="240" w:lineRule="auto"/>
+        <w:rPr>
+          <w:lang w:val="en-US"/>
+        </w:rPr>
+      </w:pPr>
+      <w:r>
+        <w:t xml:space="preserve">    </w:t>
+      </w:r>
+      <w:r>
+        <w:rPr>
+          <w:lang w:val="en-US"/>
+        </w:rPr>
+        <w:t xml:space="preserve">tk_coma tk_id LISTAID       </w:t>
+      </w:r>
+    </w:p>
+    <w:p>
+      <w:pPr>
+        <w:spacing w:line="240" w:lineRule="auto"/>
+        <w:rPr>
+          <w:lang w:val="en-US"/>
+        </w:rPr>
+      </w:pPr>
+      <w:r>
+        <w:rPr>
+          <w:lang w:val="en-US"/>
+        </w:rPr>
+        <w:t xml:space="preserve">    | %empty                   </w:t>
+      </w:r>
+    </w:p>
+    <w:p>
+      <w:pPr>
+        <w:spacing w:line="240" w:lineRule="auto"/>
+        <w:rPr>
+          <w:lang w:val="en-US"/>
+        </w:rPr>
+      </w:pPr>
+    </w:p>
+    <w:p>
+      <w:pPr>
+        <w:spacing w:line="240" w:lineRule="auto"/>
+      </w:pPr>
+      <w:r>
+        <w:t>/*----</w:t>
+      </w:r>
+      <w:r>
+        <w:t>---------------------------------------------------------------</w:t>
+      </w:r>
+      <w:r>
+        <w:t>---VALORES PRIMITIVOS-----------</w:t>
+      </w:r>
+      <w:r>
+        <w:t>-----</w:t>
+      </w:r>
+      <w:r>
+        <w:t>----</w:t>
+      </w:r>
+      <w:r>
+        <w:t>---------------------</w:t>
+      </w:r>
+      <w:r>
+        <w:t>---------*/</w:t>
+      </w:r>
+    </w:p>
+    <w:p>
+      <w:pPr>
+        <w:spacing w:line="240" w:lineRule="auto"/>
+        <w:rPr>
+          <w:b/>
+          <w:bCs/>
+        </w:rPr>
+      </w:pPr>
+      <w:r>
+        <w:rPr>
+          <w:b/>
+          <w:bCs/>
+        </w:rPr>
+        <w:t xml:space="preserve">TIPODATO: </w:t>
+      </w:r>
+    </w:p>
+    <w:p>
+      <w:pPr>
+        <w:spacing w:line="240" w:lineRule="auto"/>
+      </w:pPr>
+      <w:r>
+        <w:t xml:space="preserve">    tk_int                  </w:t>
+      </w:r>
+    </w:p>
+    <w:p>
+      <w:pPr>
+        <w:spacing w:line="240" w:lineRule="auto"/>
+      </w:pPr>
+      <w:r>
+        <w:t xml:space="preserve">    | tk_double            </w:t>
+      </w:r>
+    </w:p>
+    <w:p>
+      <w:pPr>
+        <w:spacing w:line="240" w:lineRule="auto"/>
+        <w:rPr>
+          <w:lang w:val="en-US"/>
+        </w:rPr>
+      </w:pPr>
+      <w:r>
+        <w:t xml:space="preserve">    </w:t>
+      </w:r>
+      <w:r>
+        <w:rPr>
+          <w:lang w:val="en-US"/>
+        </w:rPr>
+        <w:t xml:space="preserve">| tk_boolean            </w:t>
+      </w:r>
+    </w:p>
+    <w:p>
+      <w:pPr>
+        <w:spacing w:line="240" w:lineRule="auto"/>
+        <w:rPr>
+          <w:lang w:val="en-US"/>
+        </w:rPr>
+      </w:pPr>
+      <w:r>
+        <w:rPr>
+          <w:lang w:val="en-US"/>
+        </w:rPr>
+        <w:t xml:space="preserve">    | tk_char               </w:t>
+      </w:r>
+    </w:p>
+    <w:p>
+      <w:pPr>
+        <w:spacing w:line="240" w:lineRule="auto"/>
+        <w:rPr>
+          <w:lang w:val="en-US"/>
+        </w:rPr>
+      </w:pPr>
+      <w:r>
+        <w:rPr>
+          <w:lang w:val="en-US"/>
+        </w:rPr>
+        <w:t xml:space="preserve">    | tk_string             </w:t>
+      </w:r>
+    </w:p>
+    <w:p>
+      <w:pPr>
+        <w:spacing w:line="240" w:lineRule="auto"/>
+        <w:rPr>
+          <w:b/>
+          <w:bCs/>
+          <w:lang w:val="en-US"/>
+        </w:rPr>
+      </w:pPr>
+    </w:p>
+    <w:p>
+      <w:pPr>
+        <w:spacing w:line="240" w:lineRule="auto"/>
+        <w:rPr>
+          <w:b/>
+          <w:bCs/>
+        </w:rPr>
+      </w:pPr>
+      <w:r>
+        <w:rPr>
+          <w:b/>
+          <w:bCs/>
+        </w:rPr>
+        <w:t>VALOR:</w:t>
+      </w:r>
+    </w:p>
+    <w:p>
+      <w:pPr>
+        <w:spacing w:line="240" w:lineRule="auto"/>
+      </w:pPr>
+      <w:r>
+        <w:t xml:space="preserve">    tk_id                   </w:t>
+      </w:r>
+    </w:p>
+    <w:p>
+      <w:pPr>
+        <w:spacing w:line="240" w:lineRule="auto"/>
+      </w:pPr>
+      <w:r>
+        <w:t xml:space="preserve">    | tk_cadena             </w:t>
+      </w:r>
+    </w:p>
+    <w:p>
+      <w:pPr>
+        <w:spacing w:line="240" w:lineRule="auto"/>
+      </w:pPr>
+      <w:r>
+        <w:t xml:space="preserve">    | tk_digito             </w:t>
+      </w:r>
+    </w:p>
+    <w:p>
+      <w:pPr>
+        <w:spacing w:line="240" w:lineRule="auto"/>
+      </w:pPr>
+      <w:r>
+        <w:t xml:space="preserve">    | tk_booleano           </w:t>
+      </w:r>
+    </w:p>
+    <w:p>
+      <w:pPr>
+        <w:spacing w:line="240" w:lineRule="auto"/>
+      </w:pPr>
+      <w:r>
+        <w:t xml:space="preserve">    | tk_caracter           </w:t>
+      </w:r>
+    </w:p>
+    <w:p>
+      <w:pPr>
+        <w:spacing w:line="240" w:lineRule="auto"/>
+      </w:pPr>
+    </w:p>
+    <w:p>
+      <w:pPr>
+        <w:spacing w:line="240" w:lineRule="auto"/>
+        <w:rPr>
+          <w:b/>
+          <w:bCs/>
+        </w:rPr>
+      </w:pPr>
+      <w:r>
+        <w:rPr>
+          <w:b/>
+          <w:bCs/>
+        </w:rPr>
+        <w:t>ARITMETICAS:</w:t>
+      </w:r>
+    </w:p>
+    <w:p>
+      <w:pPr>
+        <w:spacing w:line="240" w:lineRule="auto"/>
+      </w:pPr>
+      <w:r>
+        <w:t xml:space="preserve">    tk_sum                  </w:t>
+      </w:r>
+    </w:p>
+    <w:p>
+      <w:pPr>
+        <w:spacing w:line="240" w:lineRule="auto"/>
+      </w:pPr>
+      <w:r>
+        <w:t xml:space="preserve">    | tk_res                </w:t>
+      </w:r>
+    </w:p>
+    <w:p>
+      <w:pPr>
+        <w:spacing w:line="240" w:lineRule="auto"/>
+      </w:pPr>
+      <w:r>
+        <w:t xml:space="preserve">    | tk_mul                </w:t>
+      </w:r>
+    </w:p>
+    <w:p>
+      <w:pPr>
+        <w:spacing w:line="240" w:lineRule="auto"/>
+        <w:rPr>
+          <w:lang w:val="en-US"/>
+        </w:rPr>
+      </w:pPr>
+      <w:r>
+        <w:t xml:space="preserve">    </w:t>
+      </w:r>
+      <w:r>
+        <w:rPr>
+          <w:lang w:val="en-US"/>
+        </w:rPr>
+        <w:t xml:space="preserve">| tk_div                </w:t>
+      </w:r>
+    </w:p>
+    <w:p>
+      <w:pPr>
+        <w:spacing w:line="240" w:lineRule="auto"/>
+        <w:rPr>
+          <w:lang w:val="en-US"/>
+        </w:rPr>
+      </w:pPr>
+      <w:r>
+        <w:rPr>
+          <w:lang w:val="en-US"/>
+        </w:rPr>
+        <w:t xml:space="preserve">    | tk_pot                </w:t>
+      </w:r>
+    </w:p>
+    <w:p>
+      <w:pPr>
+        <w:spacing w:line="240" w:lineRule="auto"/>
+        <w:rPr>
+          <w:lang w:val="en-US"/>
+        </w:rPr>
+      </w:pPr>
+      <w:r>
+        <w:rPr>
+          <w:lang w:val="en-US"/>
+        </w:rPr>
+        <w:t xml:space="preserve">    | tk_mod                </w:t>
+      </w:r>
+    </w:p>
+    <w:p>
+      <w:pPr>
+        <w:spacing w:line="240" w:lineRule="auto"/>
+        <w:rPr>
+          <w:lang w:val="en-US"/>
+        </w:rPr>
+      </w:pPr>
+    </w:p>
+    <w:p>
+      <w:pPr>
+        <w:spacing w:line="240" w:lineRule="auto"/>
+        <w:rPr>
+          <w:b/>
+          <w:bCs/>
+        </w:rPr>
+      </w:pPr>
+      <w:r>
+        <w:rPr>
+          <w:b/>
+          <w:bCs/>
+        </w:rPr>
+        <w:t>RELACIONALES:</w:t>
+      </w:r>
+    </w:p>
+    <w:p>
+      <w:pPr>
+        <w:spacing w:line="240" w:lineRule="auto"/>
+      </w:pPr>
+      <w:r>
+        <w:t xml:space="preserve">    tk_igual                </w:t>
+      </w:r>
+    </w:p>
+    <w:p>
+      <w:pPr>
+        <w:spacing w:line="240" w:lineRule="auto"/>
+      </w:pPr>
+      <w:r>
+        <w:t xml:space="preserve">    | tk_dif                </w:t>
+      </w:r>
+    </w:p>
+    <w:p>
+      <w:pPr>
+        <w:spacing w:line="240" w:lineRule="auto"/>
+      </w:pPr>
+      <w:r>
+        <w:t xml:space="preserve">    | tk_may                </w:t>
+      </w:r>
+    </w:p>
+    <w:p>
+      <w:pPr>
+        <w:spacing w:line="240" w:lineRule="auto"/>
+        <w:rPr>
+          <w:lang w:val="en-US"/>
+        </w:rPr>
+      </w:pPr>
+      <w:r>
+        <w:t xml:space="preserve">    </w:t>
+      </w:r>
+      <w:r>
+        <w:rPr>
+          <w:lang w:val="en-US"/>
+        </w:rPr>
+        <w:t xml:space="preserve">| tk_mayIgual           </w:t>
+      </w:r>
+    </w:p>
+    <w:p>
+      <w:pPr>
+        <w:spacing w:line="240" w:lineRule="auto"/>
+        <w:rPr>
+          <w:lang w:val="en-US"/>
+        </w:rPr>
+      </w:pPr>
+      <w:r>
+        <w:rPr>
+          <w:lang w:val="en-US"/>
+        </w:rPr>
+        <w:t xml:space="preserve">    | tk_men                </w:t>
+      </w:r>
+    </w:p>
+    <w:p>
+      <w:pPr>
+        <w:spacing w:line="240" w:lineRule="auto"/>
+        <w:rPr>
+          <w:lang w:val="en-US"/>
+        </w:rPr>
+      </w:pPr>
+      <w:r>
+        <w:rPr>
+          <w:lang w:val="en-US"/>
+        </w:rPr>
+        <w:t xml:space="preserve">    | tk_menIgual           </w:t>
+      </w:r>
+    </w:p>
+    <w:p>
+      <w:pPr>
+        <w:spacing w:line="240" w:lineRule="auto"/>
+        <w:rPr>
+          <w:lang w:val="en-US"/>
+        </w:rPr>
+      </w:pPr>
+    </w:p>
+    <w:p>
+      <w:pPr>
+        <w:spacing w:line="240" w:lineRule="auto"/>
+        <w:rPr>
+          <w:b/>
+          <w:bCs/>
+          <w:lang w:val="en-US"/>
+        </w:rPr>
+      </w:pPr>
+      <w:r>
+        <w:rPr>
+          <w:b/>
+          <w:bCs/>
+          <w:lang w:val="en-US"/>
+        </w:rPr>
+        <w:t>LOGICOS:</w:t>
+      </w:r>
+    </w:p>
+    <w:p>
+      <w:pPr>
+        <w:spacing w:line="240" w:lineRule="auto"/>
+        <w:rPr>
+          <w:lang w:val="en-US"/>
+        </w:rPr>
+      </w:pPr>
+      <w:r>
+        <w:rPr>
+          <w:lang w:val="en-US"/>
+        </w:rPr>
+        <w:t xml:space="preserve">    tk_and                  </w:t>
+      </w:r>
+    </w:p>
+    <w:p>
+      <w:pPr>
+        <w:spacing w:line="240" w:lineRule="auto"/>
+        <w:rPr>
+          <w:lang w:val="en-US"/>
+        </w:rPr>
+      </w:pPr>
+      <w:r>
+        <w:rPr>
+          <w:lang w:val="en-US"/>
+        </w:rPr>
+        <w:t xml:space="preserve">    | tk_or                </w:t>
+      </w:r>
+    </w:p>
+    <w:p>
+      <w:pPr>
+        <w:spacing w:line="240" w:lineRule="auto"/>
+        <w:rPr>
+          <w:lang w:val="en-US"/>
+        </w:rPr>
+      </w:pPr>
+      <w:r>
+        <w:rPr>
+          <w:lang w:val="en-US"/>
+        </w:rPr>
+        <w:t xml:space="preserve">    | tk_not                </w:t>
+      </w:r>
+    </w:p>
+    <w:p>
+      <w:pPr>
+        <w:spacing w:line="240" w:lineRule="auto"/>
+        <w:rPr>
+          <w:lang w:val="en-US"/>
+        </w:rPr>
+      </w:pPr>
+    </w:p>
+    <w:p>
+      <w:pPr>
+        <w:spacing w:line="240" w:lineRule="auto"/>
+        <w:rPr>
+          <w:b/>
+          <w:bCs/>
+        </w:rPr>
+      </w:pPr>
+      <w:r>
+        <w:rPr>
+          <w:b/>
+          <w:bCs/>
+        </w:rPr>
+        <w:t>INCYDECRE:</w:t>
+      </w:r>
+    </w:p>
+    <w:p>
+      <w:pPr>
+        <w:spacing w:line="240" w:lineRule="auto"/>
+      </w:pPr>
+      <w:r>
+        <w:t xml:space="preserve">    tk_inc                  </w:t>
+      </w:r>
+    </w:p>
+    <w:p>
+      <w:pPr>
+        <w:spacing w:line="240" w:lineRule="auto"/>
+      </w:pPr>
+      <w:r>
+        <w:t xml:space="preserve">    | tk_dec                </w:t>
+      </w:r>
     </w:p>
     <w:p>
       <w:pPr>
@@ -6366,17 +6652,8 @@
           <w:sz w:val="24"/>
           <w:szCs w:val="24"/>
         </w:rPr>
-        <w:t xml:space="preserve">Visual Studio </w:t>
-      </w:r>
-      <w:proofErr w:type="spellStart"/>
-      <w:r>
-        <w:rPr>
-          <w:sz w:val="24"/>
-          <w:szCs w:val="24"/>
-        </w:rPr>
-        <w:t>Code</w:t>
-      </w:r>
-      <w:proofErr w:type="spellEnd"/>
+        <w:t>Visual Studio Code</w:t>
+      </w:r>
     </w:p>
     <w:p>
       <w:pPr>
@@ -6409,17 +6686,8 @@
           <w:sz w:val="24"/>
           <w:szCs w:val="24"/>
         </w:rPr>
-        <w:t xml:space="preserve">avaScript -&gt; </w:t>
-      </w:r>
-      <w:proofErr w:type="spellStart"/>
-      <w:r>
-        <w:rPr>
-          <w:sz w:val="24"/>
-          <w:szCs w:val="24"/>
-        </w:rPr>
-        <w:t>TypeScript</w:t>
-      </w:r>
-      <w:proofErr w:type="spellEnd"/>
+        <w:t>avaScript -&gt; TypeScript</w:t>
+      </w:r>
     </w:p>
     <w:p>
       <w:pPr>
@@ -6453,7 +6721,6 @@
           <w:szCs w:val="24"/>
         </w:rPr>
       </w:pPr>
-      <w:proofErr w:type="spellStart"/>
       <w:r>
         <w:rPr>
           <w:sz w:val="24"/>
@@ -6461,7 +6728,6 @@
         </w:rPr>
         <w:t>Graphviz</w:t>
       </w:r>
-      <w:proofErr w:type="spellEnd"/>
     </w:p>
     <w:p>
       <w:pPr>
@@ -6475,7 +6741,6 @@
           <w:szCs w:val="24"/>
         </w:rPr>
       </w:pPr>
-      <w:proofErr w:type="spellStart"/>
       <w:r>
         <w:rPr>
           <w:sz w:val="24"/>
@@ -6483,7 +6748,6 @@
         </w:rPr>
         <w:t>NodeJs</w:t>
       </w:r>
-      <w:proofErr w:type="spellEnd"/>
     </w:p>
     <w:p>
       <w:pPr>
@@ -6517,7 +6781,6 @@
           <w:szCs w:val="24"/>
         </w:rPr>
       </w:pPr>
-      <w:proofErr w:type="spellStart"/>
       <w:r>
         <w:rPr>
           <w:sz w:val="24"/>
@@ -6525,7 +6788,6 @@
         </w:rPr>
         <w:t>Css</w:t>
       </w:r>
-      <w:proofErr w:type="spellEnd"/>
     </w:p>
     <w:p>
       <w:pPr>

</xml_diff>